<commit_message>
Terminado manual de instalación servidor raspberry
</commit_message>
<xml_diff>
--- a/Proyecto/Manuales/Manual Instalacion Servidor.docx
+++ b/Proyecto/Manuales/Manual Instalacion Servidor.docx
@@ -1,6 +1,6 @@
 
 <file path=word/document.xml><?xml version="1.0" encoding="utf-8"?>
-<w:document xmlns:wpc="http://schemas.microsoft.com/office/word/2010/wordprocessingCanvas" xmlns:mc="http://schemas.openxmlformats.org/markup-compatibility/2006" xmlns:o="urn:schemas-microsoft-com:office:office" xmlns:r="http://schemas.openxmlformats.org/officeDocument/2006/relationships" xmlns:m="http://schemas.openxmlformats.org/officeDocument/2006/math" xmlns:v="urn:schemas-microsoft-com:vml" xmlns:wp14="http://schemas.microsoft.com/office/word/2010/wordprocessingDrawing" xmlns:wp="http://schemas.openxmlformats.org/drawingml/2006/wordprocessingDrawing" xmlns:w10="urn:schemas-microsoft-com:office:word" xmlns:w="http://schemas.openxmlformats.org/wordprocessingml/2006/main" xmlns:w14="http://schemas.microsoft.com/office/word/2010/wordml" xmlns:w15="http://schemas.microsoft.com/office/word/2012/wordml" xmlns:wpg="http://schemas.microsoft.com/office/word/2010/wordprocessingGroup" xmlns:wpi="http://schemas.microsoft.com/office/word/2010/wordprocessingInk" xmlns:wne="http://schemas.microsoft.com/office/word/2006/wordml" xmlns:wps="http://schemas.microsoft.com/office/word/2010/wordprocessingShape" mc:Ignorable="w14 w15 wp14">
+<w:document xmlns:wpc="http://schemas.microsoft.com/office/word/2010/wordprocessingCanvas" xmlns:cx="http://schemas.microsoft.com/office/drawing/2014/chartex" xmlns:cx1="http://schemas.microsoft.com/office/drawing/2015/9/8/chartex" xmlns:cx2="http://schemas.microsoft.com/office/drawing/2015/10/21/chartex" xmlns:mc="http://schemas.openxmlformats.org/markup-compatibility/2006" xmlns:o="urn:schemas-microsoft-com:office:office" xmlns:r="http://schemas.openxmlformats.org/officeDocument/2006/relationships" xmlns:m="http://schemas.openxmlformats.org/officeDocument/2006/math" xmlns:v="urn:schemas-microsoft-com:vml" xmlns:wp14="http://schemas.microsoft.com/office/word/2010/wordprocessingDrawing" xmlns:wp="http://schemas.openxmlformats.org/drawingml/2006/wordprocessingDrawing" xmlns:w10="urn:schemas-microsoft-com:office:word" xmlns:w="http://schemas.openxmlformats.org/wordprocessingml/2006/main" xmlns:w14="http://schemas.microsoft.com/office/word/2010/wordml" xmlns:w15="http://schemas.microsoft.com/office/word/2012/wordml" xmlns:w16se="http://schemas.microsoft.com/office/word/2015/wordml/symex" xmlns:wpg="http://schemas.microsoft.com/office/word/2010/wordprocessingGroup" xmlns:wpi="http://schemas.microsoft.com/office/word/2010/wordprocessingInk" xmlns:wne="http://schemas.microsoft.com/office/word/2006/wordml" xmlns:wps="http://schemas.microsoft.com/office/word/2010/wordprocessingShape" mc:Ignorable="w14 w15 w16se wp14">
   <w:body>
     <w:sdt>
       <w:sdtPr>
@@ -3437,8 +3437,8 @@
               </mc:Choice>
               <mc:Fallback>
                 <w:pict>
-                  <v:group w14:anchorId="508A61F7" id="Grupo 2" o:spid="_x0000_s1026" style="position:absolute;margin-left:0;margin-top:0;width:172.8pt;height:718.55pt;z-index:-251660288;mso-width-percent:330;mso-height-percent:950;mso-left-percent:40;mso-position-horizontal-relative:page;mso-position-vertical:center;mso-position-vertical-relative:page;mso-width-percent:330;mso-height-percent:950;mso-left-percent:40" coordsize="21945,91257" o:gfxdata="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">
-                    <v:rect id="Rectángulo 3" o:spid="_x0000_s1027" style="position:absolute;width:1945;height:91257;visibility:visible;mso-wrap-style:square;v-text-anchor:middle" o:gfxdata="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" fillcolor="#44546a [3215]" stroked="f" strokeweight="1pt"/>
+                  <v:group w14:anchorId="508A61F7" id="Grupo 2" o:spid="_x0000_s1026" style="position:absolute;margin-left:0;margin-top:0;width:172.8pt;height:718.55pt;z-index:-251660288;mso-width-percent:330;mso-height-percent:950;mso-left-percent:40;mso-position-horizontal-relative:page;mso-position-vertical:center;mso-position-vertical-relative:page;mso-width-percent:330;mso-height-percent:950;mso-left-percent:40" coordsize="21945,91257" o:gfxdata="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">
+                    <v:rect id="Rectángulo 3" o:spid="_x0000_s1027" style="position:absolute;width:1945;height:91257;visibility:visible;mso-wrap-style:square;v-text-anchor:middle" o:gfxdata="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" fillcolor="#44546a [3215]" stroked="f" strokeweight="1pt"/>
                     <v:shapetype id="_x0000_t15" coordsize="21600,21600" o:spt="15" adj="16200" path="m@0,l,,,21600@0,21600,21600,10800xe">
                       <v:stroke joinstyle="miter"/>
                       <v:formulas>
@@ -3450,7 +3450,7 @@
                         <v:h position="#0,topLeft" xrange="0,21600"/>
                       </v:handles>
                     </v:shapetype>
-                    <v:shape id="Pentágono 4" o:spid="_x0000_s1028" type="#_x0000_t15" style="position:absolute;top:14668;width:21945;height:5521;visibility:visible;mso-wrap-style:square;v-text-anchor:middle" o:gfxdata="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" adj="18883" fillcolor="#5b9bd5 [3204]" stroked="f" strokeweight="1pt">
+                    <v:shape id="Pentágono 4" o:spid="_x0000_s1028" type="#_x0000_t15" style="position:absolute;top:14668;width:21945;height:5521;visibility:visible;mso-wrap-style:square;v-text-anchor:middle" o:gfxdata="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" adj="18883" fillcolor="#5b9bd5 [3204]" stroked="f" strokeweight="1pt">
                       <v:textbox inset=",0,14.4pt,0">
                         <w:txbxContent>
                           <w:sdt>
@@ -3497,99 +3497,99 @@
                         </w:txbxContent>
                       </v:textbox>
                     </v:shape>
-                    <v:group id="Grupo 5" o:spid="_x0000_s1029" style="position:absolute;left:762;top:42100;width:20574;height:49103" coordorigin="806,42118" coordsize="13062,31210" o:gfxdata="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">
-                      <v:group id="Grupo 6" o:spid="_x0000_s1030" style="position:absolute;left:1410;top:42118;width:10478;height:31210" coordorigin="1410,42118" coordsize="10477,31210" o:gfxdata="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">
+                    <v:group id="Grupo 5" o:spid="_x0000_s1029" style="position:absolute;left:762;top:42100;width:20574;height:49103" coordorigin="806,42118" coordsize="13062,31210" o:gfxdata="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">
+                      <v:group id="Grupo 6" o:spid="_x0000_s1030" style="position:absolute;left:1410;top:42118;width:10478;height:31210" coordorigin="1410,42118" coordsize="10477,31210" o:gfxdata="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">
                         <o:lock v:ext="edit" aspectratio="t"/>
-                        <v:shape id="Forma libre 20" o:spid="_x0000_s1031" style="position:absolute;left:3696;top:62168;width:1937;height:6985;visibility:visible;mso-wrap-style:square;v-text-anchor:top" coordsize="122,440" o:gfxdata="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" path="m,l39,152,84,304r38,113l122,440,76,306,39,180,6,53,,xe" fillcolor="#44546a [3215]" strokecolor="#44546a [3215]" strokeweight="0">
+                        <v:shape id="Forma libre 20" o:spid="_x0000_s1031" style="position:absolute;left:3696;top:62168;width:1937;height:6985;visibility:visible;mso-wrap-style:square;v-text-anchor:top" coordsize="122,440" o:gfxdata="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" path="m,l39,152,84,304r38,113l122,440,76,306,39,180,6,53,,xe" fillcolor="#44546a [3215]" strokecolor="#44546a [3215]" strokeweight="0">
                           <v:path arrowok="t" o:connecttype="custom" o:connectlocs="0,0;61913,241300;133350,482600;193675,661988;193675,698500;120650,485775;61913,285750;9525,84138;0,0" o:connectangles="0,0,0,0,0,0,0,0,0"/>
                         </v:shape>
-                        <v:shape id="Forma libre 21" o:spid="_x0000_s1032" style="position:absolute;left:5728;top:69058;width:1842;height:4270;visibility:visible;mso-wrap-style:square;v-text-anchor:top" coordsize="116,269" o:gfxdata="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" path="m,l8,19,37,93r30,74l116,269r-8,l60,169,30,98,1,25,,xe" fillcolor="#44546a [3215]" strokecolor="#44546a [3215]" strokeweight="0">
+                        <v:shape id="Forma libre 21" o:spid="_x0000_s1032" style="position:absolute;left:5728;top:69058;width:1842;height:4270;visibility:visible;mso-wrap-style:square;v-text-anchor:top" coordsize="116,269" o:gfxdata="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" path="m,l8,19,37,93r30,74l116,269r-8,l60,169,30,98,1,25,,xe" fillcolor="#44546a [3215]" strokecolor="#44546a [3215]" strokeweight="0">
                           <v:path arrowok="t" o:connecttype="custom" o:connectlocs="0,0;12700,30163;58738,147638;106363,265113;184150,427038;171450,427038;95250,268288;47625,155575;1588,39688;0,0" o:connectangles="0,0,0,0,0,0,0,0,0,0"/>
                         </v:shape>
-                        <v:shape id="Forma libre 22" o:spid="_x0000_s1033" style="position:absolute;left:1410;top:42118;width:2223;height:20193;visibility:visible;mso-wrap-style:square;v-text-anchor:top" coordsize="140,1272" o:gfxdata="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" path="m,l,,1,79r2,80l12,317,23,476,39,634,58,792,83,948r24,138l135,1223r5,49l138,1262,105,1106,77,949,53,792,35,634,20,476,9,317,2,159,,79,,xe" fillcolor="#44546a [3215]" strokecolor="#44546a [3215]" strokeweight="0">
+                        <v:shape id="Forma libre 22" o:spid="_x0000_s1033" style="position:absolute;left:1410;top:42118;width:2223;height:20193;visibility:visible;mso-wrap-style:square;v-text-anchor:top" coordsize="140,1272" o:gfxdata="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" path="m,l,,1,79r2,80l12,317,23,476,39,634,58,792,83,948r24,138l135,1223r5,49l138,1262,105,1106,77,949,53,792,35,634,20,476,9,317,2,159,,79,,xe" fillcolor="#44546a [3215]" strokecolor="#44546a [3215]" strokeweight="0">
                           <v:path arrowok="t" o:connecttype="custom" o:connectlocs="0,0;0,0;1588,125413;4763,252413;19050,503238;36513,755650;61913,1006475;92075,1257300;131763,1504950;169863,1724025;214313,1941513;222250,2019300;219075,2003425;166688,1755775;122238,1506538;84138,1257300;55563,1006475;31750,755650;14288,503238;3175,252413;0,125413;0,0" o:connectangles="0,0,0,0,0,0,0,0,0,0,0,0,0,0,0,0,0,0,0,0,0,0"/>
                         </v:shape>
-                        <v:shape id="Forma libre 23" o:spid="_x0000_s1034" style="position:absolute;left:3410;top:48611;width:715;height:13557;visibility:visible;mso-wrap-style:square;v-text-anchor:top" coordsize="45,854" o:gfxdata="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" path="m45,r,l35,66r-9,67l14,267,6,401,3,534,6,669r8,134l18,854r,-3l9,814,8,803,1,669,,534,3,401,12,267,25,132,34,66,45,xe" fillcolor="#44546a [3215]" strokecolor="#44546a [3215]" strokeweight="0">
+                        <v:shape id="Forma libre 23" o:spid="_x0000_s1034" style="position:absolute;left:3410;top:48611;width:715;height:13557;visibility:visible;mso-wrap-style:square;v-text-anchor:top" coordsize="45,854" o:gfxdata="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" path="m45,r,l35,66r-9,67l14,267,6,401,3,534,6,669r8,134l18,854r,-3l9,814,8,803,1,669,,534,3,401,12,267,25,132,34,66,45,xe" fillcolor="#44546a [3215]" strokecolor="#44546a [3215]" strokeweight="0">
                           <v:path arrowok="t" o:connecttype="custom" o:connectlocs="71438,0;71438,0;55563,104775;41275,211138;22225,423863;9525,636588;4763,847725;9525,1062038;22225,1274763;28575,1355725;28575,1350963;14288,1292225;12700,1274763;1588,1062038;0,847725;4763,636588;19050,423863;39688,209550;53975,104775;71438,0" o:connectangles="0,0,0,0,0,0,0,0,0,0,0,0,0,0,0,0,0,0,0,0"/>
                         </v:shape>
-                        <v:shape id="Forma libre 24" o:spid="_x0000_s1035" style="position:absolute;left:3633;top:62311;width:2444;height:9985;visibility:visible;mso-wrap-style:square;v-text-anchor:top" coordsize="154,629" o:gfxdata="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" path="m,l10,44r11,82l34,207r19,86l75,380r25,86l120,521r21,55l152,618r2,11l140,595,115,532,93,468,67,383,47,295,28,207,12,104,,xe" fillcolor="#44546a [3215]" strokecolor="#44546a [3215]" strokeweight="0">
+                        <v:shape id="Forma libre 24" o:spid="_x0000_s1035" style="position:absolute;left:3633;top:62311;width:2444;height:9985;visibility:visible;mso-wrap-style:square;v-text-anchor:top" coordsize="154,629" o:gfxdata="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" path="m,l10,44r11,82l34,207r19,86l75,380r25,86l120,521r21,55l152,618r2,11l140,595,115,532,93,468,67,383,47,295,28,207,12,104,,xe" fillcolor="#44546a [3215]" strokecolor="#44546a [3215]" strokeweight="0">
                           <v:path arrowok="t" o:connecttype="custom" o:connectlocs="0,0;15875,69850;33338,200025;53975,328613;84138,465138;119063,603250;158750,739775;190500,827088;223838,914400;241300,981075;244475,998538;222250,944563;182563,844550;147638,742950;106363,608013;74613,468313;44450,328613;19050,165100;0,0" o:connectangles="0,0,0,0,0,0,0,0,0,0,0,0,0,0,0,0,0,0,0"/>
                         </v:shape>
-                        <v:shape id="Forma libre 25" o:spid="_x0000_s1036" style="position:absolute;left:6204;top:72233;width:524;height:1095;visibility:visible;mso-wrap-style:square;v-text-anchor:top" coordsize="33,69" o:gfxdata="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" path="m,l33,69r-9,l12,35,,xe" fillcolor="#44546a [3215]" strokecolor="#44546a [3215]" strokeweight="0">
+                        <v:shape id="Forma libre 25" o:spid="_x0000_s1036" style="position:absolute;left:6204;top:72233;width:524;height:1095;visibility:visible;mso-wrap-style:square;v-text-anchor:top" coordsize="33,69" o:gfxdata="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" path="m,l33,69r-9,l12,35,,xe" fillcolor="#44546a [3215]" strokecolor="#44546a [3215]" strokeweight="0">
                           <v:path arrowok="t" o:connecttype="custom" o:connectlocs="0,0;52388,109538;38100,109538;19050,55563;0,0" o:connectangles="0,0,0,0,0"/>
                         </v:shape>
-                        <v:shape id="Forma libre 26" o:spid="_x0000_s1037" style="position:absolute;left:3553;top:61533;width:238;height:1476;visibility:visible;mso-wrap-style:square;v-text-anchor:top" coordsize="15,93" o:gfxdata="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" path="m,l9,37r,3l15,93,5,49,,xe" fillcolor="#44546a [3215]" strokecolor="#44546a [3215]" strokeweight="0">
+                        <v:shape id="Forma libre 26" o:spid="_x0000_s1037" style="position:absolute;left:3553;top:61533;width:238;height:1476;visibility:visible;mso-wrap-style:square;v-text-anchor:top" coordsize="15,93" o:gfxdata="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" path="m,l9,37r,3l15,93,5,49,,xe" fillcolor="#44546a [3215]" strokecolor="#44546a [3215]" strokeweight="0">
                           <v:path arrowok="t" o:connecttype="custom" o:connectlocs="0,0;14288,58738;14288,63500;23813,147638;7938,77788;0,0" o:connectangles="0,0,0,0,0,0"/>
                         </v:shape>
-                        <v:shape id="Forma libre 27" o:spid="_x0000_s1038" style="position:absolute;left:5633;top:56897;width:6255;height:12161;visibility:visible;mso-wrap-style:square;v-text-anchor:top" coordsize="394,766" o:gfxdata="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" path="m394,r,l356,38,319,77r-35,40l249,160r-42,58l168,276r-37,63l98,402,69,467,45,535,26,604,14,673,7,746,6,766,,749r1,-5l7,673,21,603,40,533,65,466,94,400r33,-64l164,275r40,-60l248,158r34,-42l318,76,354,37,394,xe" fillcolor="#44546a [3215]" strokecolor="#44546a [3215]" strokeweight="0">
+                        <v:shape id="Forma libre 27" o:spid="_x0000_s1038" style="position:absolute;left:5633;top:56897;width:6255;height:12161;visibility:visible;mso-wrap-style:square;v-text-anchor:top" coordsize="394,766" o:gfxdata="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" path="m394,r,l356,38,319,77r-35,40l249,160r-42,58l168,276r-37,63l98,402,69,467,45,535,26,604,14,673,7,746,6,766,,749r1,-5l7,673,21,603,40,533,65,466,94,400r33,-64l164,275r40,-60l248,158r34,-42l318,76,354,37,394,xe" fillcolor="#44546a [3215]" strokecolor="#44546a [3215]" strokeweight="0">
                           <v:path arrowok="t" o:connecttype="custom" o:connectlocs="625475,0;625475,0;565150,60325;506413,122238;450850,185738;395288,254000;328613,346075;266700,438150;207963,538163;155575,638175;109538,741363;71438,849313;41275,958850;22225,1068388;11113,1184275;9525,1216025;0,1189038;1588,1181100;11113,1068388;33338,957263;63500,846138;103188,739775;149225,635000;201613,533400;260350,436563;323850,341313;393700,250825;447675,184150;504825,120650;561975,58738;625475,0" o:connectangles="0,0,0,0,0,0,0,0,0,0,0,0,0,0,0,0,0,0,0,0,0,0,0,0,0,0,0,0,0,0,0"/>
                         </v:shape>
-                        <v:shape id="Forma libre 28" o:spid="_x0000_s1039" style="position:absolute;left:5633;top:69153;width:571;height:3080;visibility:visible;mso-wrap-style:square;v-text-anchor:top" coordsize="36,194" o:gfxdata="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" path="m,l6,16r1,3l11,80r9,52l33,185r3,9l21,161,15,145,5,81,1,41,,xe" fillcolor="#44546a [3215]" strokecolor="#44546a [3215]" strokeweight="0">
+                        <v:shape id="Forma libre 28" o:spid="_x0000_s1039" style="position:absolute;left:5633;top:69153;width:571;height:3080;visibility:visible;mso-wrap-style:square;v-text-anchor:top" coordsize="36,194" o:gfxdata="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" path="m,l6,16r1,3l11,80r9,52l33,185r3,9l21,161,15,145,5,81,1,41,,xe" fillcolor="#44546a [3215]" strokecolor="#44546a [3215]" strokeweight="0">
                           <v:path arrowok="t" o:connecttype="custom" o:connectlocs="0,0;9525,25400;11113,30163;17463,127000;31750,209550;52388,293688;57150,307975;33338,255588;23813,230188;7938,128588;1588,65088;0,0" o:connectangles="0,0,0,0,0,0,0,0,0,0,0,0"/>
                         </v:shape>
-                        <v:shape id="Forma libre 29" o:spid="_x0000_s1040" style="position:absolute;left:6077;top:72296;width:493;height:1032;visibility:visible;mso-wrap-style:square;v-text-anchor:top" coordsize="31,65" o:gfxdata="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" path="m,l31,65r-8,l,xe" fillcolor="#44546a [3215]" strokecolor="#44546a [3215]" strokeweight="0">
+                        <v:shape id="Forma libre 29" o:spid="_x0000_s1040" style="position:absolute;left:6077;top:72296;width:493;height:1032;visibility:visible;mso-wrap-style:square;v-text-anchor:top" coordsize="31,65" o:gfxdata="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" path="m,l31,65r-8,l,xe" fillcolor="#44546a [3215]" strokecolor="#44546a [3215]" strokeweight="0">
                           <v:path arrowok="t" o:connecttype="custom" o:connectlocs="0,0;49213,103188;36513,103188;0,0" o:connectangles="0,0,0,0"/>
                         </v:shape>
-                        <v:shape id="Forma libre 30" o:spid="_x0000_s1041" style="position:absolute;left:5633;top:68788;width:111;height:666;visibility:visible;mso-wrap-style:square;v-text-anchor:top" coordsize="7,42" o:gfxdata="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" path="m,l6,17,7,42,6,39,,23,,xe" fillcolor="#44546a [3215]" strokecolor="#44546a [3215]" strokeweight="0">
+                        <v:shape id="Forma libre 30" o:spid="_x0000_s1041" style="position:absolute;left:5633;top:68788;width:111;height:666;visibility:visible;mso-wrap-style:square;v-text-anchor:top" coordsize="7,42" o:gfxdata="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" path="m,l6,17,7,42,6,39,,23,,xe" fillcolor="#44546a [3215]" strokecolor="#44546a [3215]" strokeweight="0">
                           <v:path arrowok="t" o:connecttype="custom" o:connectlocs="0,0;9525,26988;11113,66675;9525,61913;0,36513;0,0" o:connectangles="0,0,0,0,0,0"/>
                         </v:shape>
-                        <v:shape id="Forma libre 31" o:spid="_x0000_s1042" style="position:absolute;left:5871;top:71455;width:714;height:1873;visibility:visible;mso-wrap-style:square;v-text-anchor:top" coordsize="45,118" o:gfxdata="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" path="m,l6,16,21,49,33,84r12,34l44,118,13,53,11,42,,xe" fillcolor="#44546a [3215]" strokecolor="#44546a [3215]" strokeweight="0">
+                        <v:shape id="Forma libre 31" o:spid="_x0000_s1042" style="position:absolute;left:5871;top:71455;width:714;height:1873;visibility:visible;mso-wrap-style:square;v-text-anchor:top" coordsize="45,118" o:gfxdata="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" path="m,l6,16,21,49,33,84r12,34l44,118,13,53,11,42,,xe" fillcolor="#44546a [3215]" strokecolor="#44546a [3215]" strokeweight="0">
                           <v:path arrowok="t" o:connecttype="custom" o:connectlocs="0,0;9525,25400;33338,77788;52388,133350;71438,187325;69850,187325;20638,84138;17463,66675;0,0" o:connectangles="0,0,0,0,0,0,0,0,0"/>
                         </v:shape>
                       </v:group>
-                      <v:group id="Grupo 7" o:spid="_x0000_s1043" style="position:absolute;left:806;top:48269;width:13063;height:25059" coordorigin="806,46499" coordsize="8747,16779" o:gfxdata="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">
+                      <v:group id="Grupo 7" o:spid="_x0000_s1043" style="position:absolute;left:806;top:48269;width:13063;height:25059" coordorigin="806,46499" coordsize="8747,16779" o:gfxdata="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">
                         <o:lock v:ext="edit" aspectratio="t"/>
-                        <v:shape id="Forma libre 8" o:spid="_x0000_s1044" style="position:absolute;left:1187;top:51897;width:1984;height:7143;visibility:visible;mso-wrap-style:square;v-text-anchor:top" coordsize="125,450" o:gfxdata="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" path="m,l41,155,86,309r39,116l125,450,79,311,41,183,7,54,,xe" fillcolor="#44546a [3215]" strokecolor="#44546a [3215]" strokeweight="0">
+                        <v:shape id="Forma libre 8" o:spid="_x0000_s1044" style="position:absolute;left:1187;top:51897;width:1984;height:7143;visibility:visible;mso-wrap-style:square;v-text-anchor:top" coordsize="125,450" o:gfxdata="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" path="m,l41,155,86,309r39,116l125,450,79,311,41,183,7,54,,xe" fillcolor="#44546a [3215]" strokecolor="#44546a [3215]" strokeweight="0">
                           <v:fill opacity="13107f"/>
                           <v:stroke opacity="13107f"/>
                           <v:path arrowok="t" o:connecttype="custom" o:connectlocs="0,0;65088,246063;136525,490538;198438,674688;198438,714375;125413,493713;65088,290513;11113,85725;0,0" o:connectangles="0,0,0,0,0,0,0,0,0"/>
                         </v:shape>
-                        <v:shape id="Forma libre 9" o:spid="_x0000_s1045" style="position:absolute;left:3282;top:58913;width:1874;height:4366;visibility:visible;mso-wrap-style:square;v-text-anchor:top" coordsize="118,275" o:gfxdata="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" path="m,l8,20,37,96r32,74l118,275r-9,l61,174,30,100,,26,,xe" fillcolor="#44546a [3215]" strokecolor="#44546a [3215]" strokeweight="0">
+                        <v:shape id="Forma libre 9" o:spid="_x0000_s1045" style="position:absolute;left:3282;top:58913;width:1874;height:4366;visibility:visible;mso-wrap-style:square;v-text-anchor:top" coordsize="118,275" o:gfxdata="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" path="m,l8,20,37,96r32,74l118,275r-9,l61,174,30,100,,26,,xe" fillcolor="#44546a [3215]" strokecolor="#44546a [3215]" strokeweight="0">
                           <v:fill opacity="13107f"/>
                           <v:stroke opacity="13107f"/>
                           <v:path arrowok="t" o:connecttype="custom" o:connectlocs="0,0;12700,31750;58738,152400;109538,269875;187325,436563;173038,436563;96838,276225;47625,158750;0,41275;0,0" o:connectangles="0,0,0,0,0,0,0,0,0,0"/>
                         </v:shape>
-                        <v:shape id="Forma libre 10" o:spid="_x0000_s1046" style="position:absolute;left:806;top:50103;width:317;height:1921;visibility:visible;mso-wrap-style:square;v-text-anchor:top" coordsize="20,121" o:gfxdata="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" path="m,l16,72r4,49l18,112,,31,,xe" fillcolor="#44546a [3215]" strokecolor="#44546a [3215]" strokeweight="0">
+                        <v:shape id="Forma libre 10" o:spid="_x0000_s1046" style="position:absolute;left:806;top:50103;width:317;height:1921;visibility:visible;mso-wrap-style:square;v-text-anchor:top" coordsize="20,121" o:gfxdata="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" path="m,l16,72r4,49l18,112,,31,,xe" fillcolor="#44546a [3215]" strokecolor="#44546a [3215]" strokeweight="0">
                           <v:fill opacity="13107f"/>
                           <v:stroke opacity="13107f"/>
                           <v:path arrowok="t" o:connecttype="custom" o:connectlocs="0,0;25400,114300;31750,192088;28575,177800;0,49213;0,0" o:connectangles="0,0,0,0,0,0"/>
                         </v:shape>
-                        <v:shape id="Forma libre 12" o:spid="_x0000_s1047" style="position:absolute;left:1123;top:52024;width:2509;height:10207;visibility:visible;mso-wrap-style:square;v-text-anchor:top" coordsize="158,643" o:gfxdata="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" path="m,l11,46r11,83l36,211r19,90l76,389r27,87l123,533r21,55l155,632r3,11l142,608,118,544,95,478,69,391,47,302,29,212,13,107,,xe" fillcolor="#44546a [3215]" strokecolor="#44546a [3215]" strokeweight="0">
+                        <v:shape id="Forma libre 12" o:spid="_x0000_s1047" style="position:absolute;left:1123;top:52024;width:2509;height:10207;visibility:visible;mso-wrap-style:square;v-text-anchor:top" coordsize="158,643" o:gfxdata="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" path="m,l11,46r11,83l36,211r19,90l76,389r27,87l123,533r21,55l155,632r3,11l142,608,118,544,95,478,69,391,47,302,29,212,13,107,,xe" fillcolor="#44546a [3215]" strokecolor="#44546a [3215]" strokeweight="0">
                           <v:fill opacity="13107f"/>
                           <v:stroke opacity="13107f"/>
                           <v:path arrowok="t" o:connecttype="custom" o:connectlocs="0,0;17463,73025;34925,204788;57150,334963;87313,477838;120650,617538;163513,755650;195263,846138;228600,933450;246063,1003300;250825,1020763;225425,965200;187325,863600;150813,758825;109538,620713;74613,479425;46038,336550;20638,169863;0,0" o:connectangles="0,0,0,0,0,0,0,0,0,0,0,0,0,0,0,0,0,0,0"/>
                         </v:shape>
-                        <v:shape id="Forma libre 13" o:spid="_x0000_s1048" style="position:absolute;left:3759;top:62152;width:524;height:1127;visibility:visible;mso-wrap-style:square;v-text-anchor:top" coordsize="33,71" o:gfxdata="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" path="m,l33,71r-9,l11,36,,xe" fillcolor="#44546a [3215]" strokecolor="#44546a [3215]" strokeweight="0">
+                        <v:shape id="Forma libre 13" o:spid="_x0000_s1048" style="position:absolute;left:3759;top:62152;width:524;height:1127;visibility:visible;mso-wrap-style:square;v-text-anchor:top" coordsize="33,71" o:gfxdata="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" path="m,l33,71r-9,l11,36,,xe" fillcolor="#44546a [3215]" strokecolor="#44546a [3215]" strokeweight="0">
                           <v:fill opacity="13107f"/>
                           <v:stroke opacity="13107f"/>
                           <v:path arrowok="t" o:connecttype="custom" o:connectlocs="0,0;52388,112713;38100,112713;17463,57150;0,0" o:connectangles="0,0,0,0,0"/>
                         </v:shape>
-                        <v:shape id="Forma libre 14" o:spid="_x0000_s1049" style="position:absolute;left:1060;top:51246;width:238;height:1508;visibility:visible;mso-wrap-style:square;v-text-anchor:top" coordsize="15,95" o:gfxdata="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" path="m,l8,37r,4l15,95,4,49,,xe" fillcolor="#44546a [3215]" strokecolor="#44546a [3215]" strokeweight="0">
+                        <v:shape id="Forma libre 14" o:spid="_x0000_s1049" style="position:absolute;left:1060;top:51246;width:238;height:1508;visibility:visible;mso-wrap-style:square;v-text-anchor:top" coordsize="15,95" o:gfxdata="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" path="m,l8,37r,4l15,95,4,49,,xe" fillcolor="#44546a [3215]" strokecolor="#44546a [3215]" strokeweight="0">
                           <v:fill opacity="13107f"/>
                           <v:stroke opacity="13107f"/>
                           <v:path arrowok="t" o:connecttype="custom" o:connectlocs="0,0;12700,58738;12700,65088;23813,150813;6350,77788;0,0" o:connectangles="0,0,0,0,0,0"/>
                         </v:shape>
-                        <v:shape id="Forma libre 15" o:spid="_x0000_s1050" style="position:absolute;left:3171;top:46499;width:6382;height:12414;visibility:visible;mso-wrap-style:square;v-text-anchor:top" coordsize="402,782" o:gfxdata="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" path="m402,r,1l363,39,325,79r-35,42l255,164r-44,58l171,284r-38,62l100,411,71,478,45,546,27,617,13,689,7,761r,21l,765r1,-4l7,688,21,616,40,545,66,475,95,409r35,-66l167,281r42,-61l253,163r34,-43l324,78,362,38,402,xe" fillcolor="#44546a [3215]" strokecolor="#44546a [3215]" strokeweight="0">
+                        <v:shape id="Forma libre 15" o:spid="_x0000_s1050" style="position:absolute;left:3171;top:46499;width:6382;height:12414;visibility:visible;mso-wrap-style:square;v-text-anchor:top" coordsize="402,782" o:gfxdata="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" path="m402,r,1l363,39,325,79r-35,42l255,164r-44,58l171,284r-38,62l100,411,71,478,45,546,27,617,13,689,7,761r,21l,765r1,-4l7,688,21,616,40,545,66,475,95,409r35,-66l167,281r42,-61l253,163r34,-43l324,78,362,38,402,xe" fillcolor="#44546a [3215]" strokecolor="#44546a [3215]" strokeweight="0">
                           <v:fill opacity="13107f"/>
                           <v:stroke opacity="13107f"/>
                           <v:path arrowok="t" o:connecttype="custom" o:connectlocs="638175,0;638175,1588;576263,61913;515938,125413;460375,192088;404813,260350;334963,352425;271463,450850;211138,549275;158750,652463;112713,758825;71438,866775;42863,979488;20638,1093788;11113,1208088;11113,1241425;0,1214438;1588,1208088;11113,1092200;33338,977900;63500,865188;104775,754063;150813,649288;206375,544513;265113,446088;331788,349250;401638,258763;455613,190500;514350,123825;574675,60325;638175,0" o:connectangles="0,0,0,0,0,0,0,0,0,0,0,0,0,0,0,0,0,0,0,0,0,0,0,0,0,0,0,0,0,0,0"/>
                         </v:shape>
-                        <v:shape id="Forma libre 16" o:spid="_x0000_s1051" style="position:absolute;left:3171;top:59040;width:588;height:3112;visibility:visible;mso-wrap-style:square;v-text-anchor:top" coordsize="37,196" o:gfxdata="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" path="m,l6,15r1,3l12,80r9,54l33,188r4,8l22,162,15,146,5,81,1,40,,xe" fillcolor="#44546a [3215]" strokecolor="#44546a [3215]" strokeweight="0">
+                        <v:shape id="Forma libre 16" o:spid="_x0000_s1051" style="position:absolute;left:3171;top:59040;width:588;height:3112;visibility:visible;mso-wrap-style:square;v-text-anchor:top" coordsize="37,196" o:gfxdata="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" path="m,l6,15r1,3l12,80r9,54l33,188r4,8l22,162,15,146,5,81,1,40,,xe" fillcolor="#44546a [3215]" strokecolor="#44546a [3215]" strokeweight="0">
                           <v:fill opacity="13107f"/>
                           <v:stroke opacity="13107f"/>
                           <v:path arrowok="t" o:connecttype="custom" o:connectlocs="0,0;9525,23813;11113,28575;19050,127000;33338,212725;52388,298450;58738,311150;34925,257175;23813,231775;7938,128588;1588,63500;0,0" o:connectangles="0,0,0,0,0,0,0,0,0,0,0,0"/>
                         </v:shape>
-                        <v:shape id="Forma libre 17" o:spid="_x0000_s1052" style="position:absolute;left:3632;top:62231;width:492;height:1048;visibility:visible;mso-wrap-style:square;v-text-anchor:top" coordsize="31,66" o:gfxdata="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" path="m,l31,66r-7,l,xe" fillcolor="#44546a [3215]" strokecolor="#44546a [3215]" strokeweight="0">
+                        <v:shape id="Forma libre 17" o:spid="_x0000_s1052" style="position:absolute;left:3632;top:62231;width:492;height:1048;visibility:visible;mso-wrap-style:square;v-text-anchor:top" coordsize="31,66" o:gfxdata="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" path="m,l31,66r-7,l,xe" fillcolor="#44546a [3215]" strokecolor="#44546a [3215]" strokeweight="0">
                           <v:fill opacity="13107f"/>
                           <v:stroke opacity="13107f"/>
                           <v:path arrowok="t" o:connecttype="custom" o:connectlocs="0,0;49213,104775;38100,104775;0,0" o:connectangles="0,0,0,0"/>
                         </v:shape>
-                        <v:shape id="Forma libre 18" o:spid="_x0000_s1053" style="position:absolute;left:3171;top:58644;width:111;height:682;visibility:visible;mso-wrap-style:square;v-text-anchor:top" coordsize="7,43" o:gfxdata="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" path="m,l7,17r,26l6,40,,25,,xe" fillcolor="#44546a [3215]" strokecolor="#44546a [3215]" strokeweight="0">
+                        <v:shape id="Forma libre 18" o:spid="_x0000_s1053" style="position:absolute;left:3171;top:58644;width:111;height:682;visibility:visible;mso-wrap-style:square;v-text-anchor:top" coordsize="7,43" o:gfxdata="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" path="m,l7,17r,26l6,40,,25,,xe" fillcolor="#44546a [3215]" strokecolor="#44546a [3215]" strokeweight="0">
                           <v:fill opacity="13107f"/>
                           <v:stroke opacity="13107f"/>
                           <v:path arrowok="t" o:connecttype="custom" o:connectlocs="0,0;11113,26988;11113,68263;9525,63500;0,39688;0,0" o:connectangles="0,0,0,0,0,0"/>
                         </v:shape>
-                        <v:shape id="Forma libre 19" o:spid="_x0000_s1054" style="position:absolute;left:3409;top:61358;width:731;height:1921;visibility:visible;mso-wrap-style:square;v-text-anchor:top" coordsize="46,121" o:gfxdata="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" path="m,l7,16,22,50,33,86r13,35l45,121,14,55,11,44,,xe" fillcolor="#44546a [3215]" strokecolor="#44546a [3215]" strokeweight="0">
+                        <v:shape id="Forma libre 19" o:spid="_x0000_s1054" style="position:absolute;left:3409;top:61358;width:731;height:1921;visibility:visible;mso-wrap-style:square;v-text-anchor:top" coordsize="46,121" o:gfxdata="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" path="m,l7,16,22,50,33,86r13,35l45,121,14,55,11,44,,xe" fillcolor="#44546a [3215]" strokecolor="#44546a [3215]" strokeweight="0">
                           <v:fill opacity="13107f"/>
                           <v:stroke opacity="13107f"/>
                           <v:path arrowok="t" o:connecttype="custom" o:connectlocs="0,0;11113,25400;34925,79375;52388,136525;73025,192088;71438,192088;22225,87313;17463,69850;0,0" o:connectangles="0,0,0,0,0,0,0,0,0"/>
@@ -3699,7 +3699,6 @@
                                   </w:sdtPr>
                                   <w:sdtEndPr/>
                                   <w:sdtContent>
-                                    <w:proofErr w:type="spellStart"/>
                                     <w:r>
                                       <w:rPr>
                                         <w:color w:val="FF0000"/>
@@ -3708,7 +3707,6 @@
                                       </w:rPr>
                                       <w:t>CompuGlobalHiperMegaNet</w:t>
                                     </w:r>
-                                    <w:proofErr w:type="spellEnd"/>
                                   </w:sdtContent>
                                 </w:sdt>
                               </w:p>
@@ -3803,7 +3801,6 @@
                             </w:sdtPr>
                             <w:sdtEndPr/>
                             <w:sdtContent>
-                              <w:proofErr w:type="spellStart"/>
                               <w:r>
                                 <w:rPr>
                                   <w:color w:val="FF0000"/>
@@ -3812,7 +3809,6 @@
                                 </w:rPr>
                                 <w:t>CompuGlobalHiperMegaNet</w:t>
                               </w:r>
-                              <w:proofErr w:type="spellEnd"/>
                             </w:sdtContent>
                           </w:sdt>
                         </w:p>
@@ -4288,7 +4284,7 @@
       <w:sdtContent>
         <w:p>
           <w:pPr>
-            <w:pStyle w:val="TtulodeTDC"/>
+            <w:pStyle w:val="TtuloTDC"/>
             <w:rPr>
               <w:color w:val="FF0000"/>
             </w:rPr>
@@ -4299,6 +4295,8 @@
             </w:rPr>
             <w:t>Contenido</w:t>
           </w:r>
+          <w:bookmarkStart w:id="0" w:name="_GoBack"/>
+          <w:bookmarkEnd w:id="0"/>
         </w:p>
         <w:p>
           <w:pPr>
@@ -4321,7 +4319,7 @@
           <w:r>
             <w:fldChar w:fldCharType="separate"/>
           </w:r>
-          <w:hyperlink w:anchor="_Toc449893038" w:history="1">
+          <w:hyperlink w:anchor="_Toc449984405" w:history="1">
             <w:r>
               <w:rPr>
                 <w:rStyle w:val="Hipervnculo"/>
@@ -4349,7 +4347,7 @@
                 <w:noProof/>
                 <w:webHidden/>
               </w:rPr>
-              <w:instrText xml:space="preserve"> PAGEREF _Toc449893038 \h </w:instrText>
+              <w:instrText xml:space="preserve"> PAGEREF _Toc449984405 \h </w:instrText>
             </w:r>
             <w:r>
               <w:rPr>
@@ -4392,7 +4390,7 @@
               <w:lang w:eastAsia="es-ES"/>
             </w:rPr>
           </w:pPr>
-          <w:hyperlink w:anchor="_Toc449893039" w:history="1">
+          <w:hyperlink w:anchor="_Toc449984406" w:history="1">
             <w:r>
               <w:rPr>
                 <w:rStyle w:val="Hipervnculo"/>
@@ -4420,7 +4418,7 @@
                 <w:noProof/>
                 <w:webHidden/>
               </w:rPr>
-              <w:instrText xml:space="preserve"> PAGEREF _Toc449893039 \h </w:instrText>
+              <w:instrText xml:space="preserve"> PAGEREF _Toc449984406 \h </w:instrText>
             </w:r>
             <w:r>
               <w:rPr>
@@ -4463,7 +4461,7 @@
               <w:lang w:eastAsia="es-ES"/>
             </w:rPr>
           </w:pPr>
-          <w:hyperlink w:anchor="_Toc449893040" w:history="1">
+          <w:hyperlink w:anchor="_Toc449984407" w:history="1">
             <w:r>
               <w:rPr>
                 <w:rStyle w:val="Hipervnculo"/>
@@ -4490,7 +4488,7 @@
                 <w:noProof/>
                 <w:webHidden/>
               </w:rPr>
-              <w:instrText xml:space="preserve"> PAGEREF _Toc449893040 \h </w:instrText>
+              <w:instrText xml:space="preserve"> PAGEREF _Toc449984407 \h </w:instrText>
             </w:r>
             <w:r>
               <w:rPr>
@@ -4533,7 +4531,7 @@
               <w:lang w:eastAsia="es-ES"/>
             </w:rPr>
           </w:pPr>
-          <w:hyperlink w:anchor="_Toc449893041" w:history="1">
+          <w:hyperlink w:anchor="_Toc449984408" w:history="1">
             <w:r>
               <w:rPr>
                 <w:rStyle w:val="Hipervnculo"/>
@@ -4560,7 +4558,7 @@
                 <w:noProof/>
                 <w:webHidden/>
               </w:rPr>
-              <w:instrText xml:space="preserve"> PAGEREF _Toc449893041 \h </w:instrText>
+              <w:instrText xml:space="preserve"> PAGEREF _Toc449984408 \h </w:instrText>
             </w:r>
             <w:r>
               <w:rPr>
@@ -4603,7 +4601,7 @@
               <w:lang w:eastAsia="es-ES"/>
             </w:rPr>
           </w:pPr>
-          <w:hyperlink w:anchor="_Toc449893042" w:history="1">
+          <w:hyperlink w:anchor="_Toc449984409" w:history="1">
             <w:r>
               <w:rPr>
                 <w:rStyle w:val="Hipervnculo"/>
@@ -4630,7 +4628,7 @@
                 <w:noProof/>
                 <w:webHidden/>
               </w:rPr>
-              <w:instrText xml:space="preserve"> PAGEREF _Toc449893042 \h </w:instrText>
+              <w:instrText xml:space="preserve"> PAGEREF _Toc449984409 \h </w:instrText>
             </w:r>
             <w:r>
               <w:rPr>
@@ -4673,7 +4671,7 @@
               <w:lang w:eastAsia="es-ES"/>
             </w:rPr>
           </w:pPr>
-          <w:hyperlink w:anchor="_Toc449893043" w:history="1">
+          <w:hyperlink w:anchor="_Toc449984410" w:history="1">
             <w:r>
               <w:rPr>
                 <w:rStyle w:val="Hipervnculo"/>
@@ -4700,7 +4698,7 @@
                 <w:noProof/>
                 <w:webHidden/>
               </w:rPr>
-              <w:instrText xml:space="preserve"> PAGEREF _Toc449893043 \h </w:instrText>
+              <w:instrText xml:space="preserve"> PAGEREF _Toc449984410 \h </w:instrText>
             </w:r>
             <w:r>
               <w:rPr>
@@ -4743,7 +4741,7 @@
               <w:lang w:eastAsia="es-ES"/>
             </w:rPr>
           </w:pPr>
-          <w:hyperlink w:anchor="_Toc449893044" w:history="1">
+          <w:hyperlink w:anchor="_Toc449984411" w:history="1">
             <w:r>
               <w:rPr>
                 <w:rStyle w:val="Hipervnculo"/>
@@ -4770,7 +4768,7 @@
                 <w:noProof/>
                 <w:webHidden/>
               </w:rPr>
-              <w:instrText xml:space="preserve"> PAGEREF _Toc449893044 \h </w:instrText>
+              <w:instrText xml:space="preserve"> PAGEREF _Toc449984411 \h </w:instrText>
             </w:r>
             <w:r>
               <w:rPr>
@@ -4813,7 +4811,7 @@
               <w:lang w:eastAsia="es-ES"/>
             </w:rPr>
           </w:pPr>
-          <w:hyperlink w:anchor="_Toc449893045" w:history="1">
+          <w:hyperlink w:anchor="_Toc449984412" w:history="1">
             <w:r>
               <w:rPr>
                 <w:rStyle w:val="Hipervnculo"/>
@@ -4840,7 +4838,7 @@
                 <w:noProof/>
                 <w:webHidden/>
               </w:rPr>
-              <w:instrText xml:space="preserve"> PAGEREF _Toc449893045 \h </w:instrText>
+              <w:instrText xml:space="preserve"> PAGEREF _Toc449984412 \h </w:instrText>
             </w:r>
             <w:r>
               <w:rPr>
@@ -4883,7 +4881,7 @@
               <w:lang w:eastAsia="es-ES"/>
             </w:rPr>
           </w:pPr>
-          <w:hyperlink w:anchor="_Toc449893046" w:history="1">
+          <w:hyperlink w:anchor="_Toc449984413" w:history="1">
             <w:r>
               <w:rPr>
                 <w:rStyle w:val="Hipervnculo"/>
@@ -4910,7 +4908,7 @@
                 <w:noProof/>
                 <w:webHidden/>
               </w:rPr>
-              <w:instrText xml:space="preserve"> PAGEREF _Toc449893046 \h </w:instrText>
+              <w:instrText xml:space="preserve"> PAGEREF _Toc449984413 \h </w:instrText>
             </w:r>
             <w:r>
               <w:rPr>
@@ -4953,7 +4951,7 @@
               <w:lang w:eastAsia="es-ES"/>
             </w:rPr>
           </w:pPr>
-          <w:hyperlink w:anchor="_Toc449893047" w:history="1">
+          <w:hyperlink w:anchor="_Toc449984414" w:history="1">
             <w:r>
               <w:rPr>
                 <w:rStyle w:val="Hipervnculo"/>
@@ -4980,7 +4978,7 @@
                 <w:noProof/>
                 <w:webHidden/>
               </w:rPr>
-              <w:instrText xml:space="preserve"> PAGEREF _Toc449893047 \h </w:instrText>
+              <w:instrText xml:space="preserve"> PAGEREF _Toc449984414 \h </w:instrText>
             </w:r>
             <w:r>
               <w:rPr>
@@ -5023,7 +5021,7 @@
               <w:lang w:eastAsia="es-ES"/>
             </w:rPr>
           </w:pPr>
-          <w:hyperlink w:anchor="_Toc449893048" w:history="1">
+          <w:hyperlink w:anchor="_Toc449984415" w:history="1">
             <w:r>
               <w:rPr>
                 <w:rStyle w:val="Hipervnculo"/>
@@ -5050,7 +5048,7 @@
                 <w:noProof/>
                 <w:webHidden/>
               </w:rPr>
-              <w:instrText xml:space="preserve"> PAGEREF _Toc449893048 \h </w:instrText>
+              <w:instrText xml:space="preserve"> PAGEREF _Toc449984415 \h </w:instrText>
             </w:r>
             <w:r>
               <w:rPr>
@@ -5093,7 +5091,7 @@
               <w:lang w:eastAsia="es-ES"/>
             </w:rPr>
           </w:pPr>
-          <w:hyperlink w:anchor="_Toc449893049" w:history="1">
+          <w:hyperlink w:anchor="_Toc449984416" w:history="1">
             <w:r>
               <w:rPr>
                 <w:rStyle w:val="Hipervnculo"/>
@@ -5120,7 +5118,7 @@
                 <w:noProof/>
                 <w:webHidden/>
               </w:rPr>
-              <w:instrText xml:space="preserve"> PAGEREF _Toc449893049 \h </w:instrText>
+              <w:instrText xml:space="preserve"> PAGEREF _Toc449984416 \h </w:instrText>
             </w:r>
             <w:r>
               <w:rPr>
@@ -5163,7 +5161,7 @@
               <w:lang w:eastAsia="es-ES"/>
             </w:rPr>
           </w:pPr>
-          <w:hyperlink w:anchor="_Toc449893050" w:history="1">
+          <w:hyperlink w:anchor="_Toc449984417" w:history="1">
             <w:r>
               <w:rPr>
                 <w:rStyle w:val="Hipervnculo"/>
@@ -5191,7 +5189,7 @@
                 <w:noProof/>
                 <w:webHidden/>
               </w:rPr>
-              <w:instrText xml:space="preserve"> PAGEREF _Toc449893050 \h </w:instrText>
+              <w:instrText xml:space="preserve"> PAGEREF _Toc449984417 \h </w:instrText>
             </w:r>
             <w:r>
               <w:rPr>
@@ -5211,7 +5209,7 @@
                 <w:noProof/>
                 <w:webHidden/>
               </w:rPr>
-              <w:t>10</w:t>
+              <w:t>11</w:t>
             </w:r>
             <w:r>
               <w:rPr>
@@ -5235,7 +5233,7 @@
     </w:sdt>
     <w:p>
       <w:pPr>
-        <w:pStyle w:val="TtulodeTDC"/>
+        <w:pStyle w:val="TtuloTDC"/>
       </w:pPr>
     </w:p>
     <w:p>
@@ -5250,8 +5248,6 @@
         </w:rPr>
         <w:br w:type="page"/>
       </w:r>
-      <w:bookmarkStart w:id="0" w:name="_GoBack"/>
-      <w:bookmarkEnd w:id="0"/>
     </w:p>
     <w:p>
       <w:pPr>
@@ -5262,7 +5258,7 @@
           <w:sz w:val="44"/>
         </w:rPr>
       </w:pPr>
-      <w:bookmarkStart w:id="1" w:name="_Toc449893038"/>
+      <w:bookmarkStart w:id="1" w:name="_Toc449984405"/>
       <w:r>
         <w:rPr>
           <w:b/>
@@ -5276,31 +5272,7 @@
     </w:p>
     <w:p>
       <w:r>
-        <w:t xml:space="preserve">Como servidor externo vamos a utilizar una Raspberry Pi 3 Modelo B con el sistema operativo </w:t>
-      </w:r>
-      <w:proofErr w:type="spellStart"/>
-      <w:r>
-        <w:t>Raspbian</w:t>
-      </w:r>
-      <w:proofErr w:type="spellEnd"/>
-      <w:r>
-        <w:t xml:space="preserve">, sobre el cual, instalaremos una serie de programas/servicios como Apache2, </w:t>
-      </w:r>
-      <w:proofErr w:type="spellStart"/>
-      <w:r>
-        <w:t>MySQL</w:t>
-      </w:r>
-      <w:proofErr w:type="spellEnd"/>
-      <w:r>
-        <w:t xml:space="preserve">, PHP5 y </w:t>
-      </w:r>
-      <w:proofErr w:type="spellStart"/>
-      <w:r>
-        <w:t>phpMyAdmin</w:t>
-      </w:r>
-      <w:proofErr w:type="spellEnd"/>
-      <w:r>
-        <w:t>.</w:t>
+        <w:t>Como servidor externo vamos a utilizar una Raspberry Pi 3 Modelo B con el sistema operativo Raspbian, sobre el cual, instalaremos una serie de programas/servicios como Apache2, MySQL, PHP5 y phpMyAdmin.</w:t>
       </w:r>
     </w:p>
     <w:p>
@@ -5454,23 +5426,7 @@
     </w:p>
     <w:p>
       <w:r>
-        <w:t xml:space="preserve">De esta forma conseguiremos una estructura de 3 capas, por un lado tendremos la aplicación </w:t>
-      </w:r>
-      <w:proofErr w:type="spellStart"/>
-      <w:r>
-        <w:t>AllPC</w:t>
-      </w:r>
-      <w:proofErr w:type="spellEnd"/>
-      <w:r>
-        <w:t xml:space="preserve"> en los </w:t>
-      </w:r>
-      <w:proofErr w:type="spellStart"/>
-      <w:r>
-        <w:t>smartphones</w:t>
-      </w:r>
-      <w:proofErr w:type="spellEnd"/>
-      <w:r>
-        <w:t>, la Raspberry Pi 3 actuando como servidor y el servicio MySQL como base de datos.</w:t>
+        <w:t>De esta forma conseguiremos una estructura de 3 capas, por un lado tendremos la aplicación AllPC en los smartphones, la Raspberry Pi 3 actuando como servidor y el servicio MySQL como base de datos.</w:t>
       </w:r>
     </w:p>
     <w:p>
@@ -5531,7 +5487,7 @@
           <w:sz w:val="48"/>
         </w:rPr>
       </w:pPr>
-      <w:bookmarkStart w:id="2" w:name="_Toc449893039"/>
+      <w:bookmarkStart w:id="2" w:name="_Toc449984406"/>
       <w:r>
         <w:rPr>
           <w:b/>
@@ -5551,7 +5507,7 @@
           <w:sz w:val="32"/>
         </w:rPr>
       </w:pPr>
-      <w:bookmarkStart w:id="3" w:name="_Toc449893040"/>
+      <w:bookmarkStart w:id="3" w:name="_Toc449984407"/>
       <w:r>
         <w:rPr>
           <w:color w:val="FF0000"/>
@@ -5643,7 +5599,7 @@
           <w:sz w:val="32"/>
         </w:rPr>
       </w:pPr>
-      <w:bookmarkStart w:id="4" w:name="_Toc449893041"/>
+      <w:bookmarkStart w:id="4" w:name="_Toc449984408"/>
       <w:r>
         <w:rPr>
           <w:color w:val="FF0000"/>
@@ -5670,49 +5626,8 @@
           <w:b/>
           <w:sz w:val="24"/>
         </w:rPr>
-        <w:t xml:space="preserve"># </w:t>
-      </w:r>
-      <w:proofErr w:type="gramStart"/>
-      <w:r>
-        <w:rPr>
-          <w:b/>
-          <w:sz w:val="24"/>
-        </w:rPr>
-        <w:t>nano/</w:t>
-      </w:r>
-      <w:proofErr w:type="spellStart"/>
-      <w:r>
-        <w:rPr>
-          <w:b/>
-          <w:sz w:val="24"/>
-        </w:rPr>
-        <w:t>etc</w:t>
-      </w:r>
-      <w:proofErr w:type="spellEnd"/>
-      <w:r>
-        <w:rPr>
-          <w:b/>
-          <w:sz w:val="24"/>
-        </w:rPr>
-        <w:t>/</w:t>
-      </w:r>
-      <w:proofErr w:type="spellStart"/>
-      <w:r>
-        <w:rPr>
-          <w:b/>
-          <w:sz w:val="24"/>
-        </w:rPr>
-        <w:t>network</w:t>
-      </w:r>
-      <w:proofErr w:type="spellEnd"/>
-      <w:r>
-        <w:rPr>
-          <w:b/>
-          <w:sz w:val="24"/>
-        </w:rPr>
-        <w:t>/interfaces</w:t>
-      </w:r>
-      <w:proofErr w:type="gramEnd"/>
+        <w:t># nano/etc/network/interfaces</w:t>
+      </w:r>
     </w:p>
     <w:p>
       <w:r>
@@ -5803,7 +5718,7 @@
           <w:sz w:val="32"/>
         </w:rPr>
       </w:pPr>
-      <w:bookmarkStart w:id="5" w:name="_Toc449893042"/>
+      <w:bookmarkStart w:id="5" w:name="_Toc449984409"/>
       <w:r>
         <w:rPr>
           <w:color w:val="FF0000"/>
@@ -5839,37 +5754,7 @@
         <w:rPr>
           <w:b/>
         </w:rPr>
-        <w:t xml:space="preserve"># </w:t>
-      </w:r>
-      <w:proofErr w:type="spellStart"/>
-      <w:proofErr w:type="gramStart"/>
-      <w:r>
-        <w:rPr>
-          <w:b/>
-        </w:rPr>
-        <w:t>apt-get</w:t>
-      </w:r>
-      <w:proofErr w:type="spellEnd"/>
-      <w:proofErr w:type="gramEnd"/>
-      <w:r>
-        <w:rPr>
-          <w:b/>
-        </w:rPr>
-        <w:t xml:space="preserve"> </w:t>
-      </w:r>
-      <w:proofErr w:type="spellStart"/>
-      <w:r>
-        <w:rPr>
-          <w:b/>
-        </w:rPr>
-        <w:t>install</w:t>
-      </w:r>
-      <w:proofErr w:type="spellEnd"/>
-      <w:r>
-        <w:rPr>
-          <w:b/>
-        </w:rPr>
-        <w:t xml:space="preserve"> apache2</w:t>
+        <w:t># apt-get install apache2</w:t>
       </w:r>
     </w:p>
     <w:p>
@@ -5887,37 +5772,7 @@
         <w:rPr>
           <w:b/>
         </w:rPr>
-        <w:t xml:space="preserve"># </w:t>
-      </w:r>
-      <w:proofErr w:type="spellStart"/>
-      <w:proofErr w:type="gramStart"/>
-      <w:r>
-        <w:rPr>
-          <w:b/>
-        </w:rPr>
-        <w:t>apt-get</w:t>
-      </w:r>
-      <w:proofErr w:type="spellEnd"/>
-      <w:proofErr w:type="gramEnd"/>
-      <w:r>
-        <w:rPr>
-          <w:b/>
-        </w:rPr>
-        <w:t xml:space="preserve"> </w:t>
-      </w:r>
-      <w:proofErr w:type="spellStart"/>
-      <w:r>
-        <w:rPr>
-          <w:b/>
-        </w:rPr>
-        <w:t>install</w:t>
-      </w:r>
-      <w:proofErr w:type="spellEnd"/>
-      <w:r>
-        <w:rPr>
-          <w:b/>
-        </w:rPr>
-        <w:t xml:space="preserve"> php5</w:t>
+        <w:t># apt-get install php5</w:t>
       </w:r>
     </w:p>
     <w:p>
@@ -6144,7 +5999,6 @@
           <w:lang w:val="en-US"/>
         </w:rPr>
       </w:pPr>
-      <w:proofErr w:type="gramStart"/>
       <w:r>
         <w:rPr>
           <w:rStyle w:val="crayon-v"/>
@@ -6179,12 +6033,11 @@
           <w:shd w:val="clear" w:color="auto" w:fill="FDFDFD"/>
           <w:lang w:val="en-US"/>
         </w:rPr>
-        <w:t>common</w:t>
-      </w:r>
-      <w:proofErr w:type="gramEnd"/>
-      <w:r>
-        <w:rPr>
-          <w:rStyle w:val="crayon-e"/>
+        <w:t xml:space="preserve">common </w:t>
+      </w:r>
+      <w:r>
+        <w:rPr>
+          <w:rStyle w:val="crayon-v"/>
           <w:rFonts w:cs="Courier New"/>
           <w:b/>
           <w:sz w:val="24"/>
@@ -6192,11 +6045,11 @@
           <w:shd w:val="clear" w:color="auto" w:fill="FDFDFD"/>
           <w:lang w:val="en-US"/>
         </w:rPr>
-        <w:t xml:space="preserve"> </w:t>
-      </w:r>
-      <w:r>
-        <w:rPr>
-          <w:rStyle w:val="crayon-v"/>
+        <w:t>php5</w:t>
+      </w:r>
+      <w:r>
+        <w:rPr>
+          <w:rStyle w:val="crayon-o"/>
           <w:rFonts w:cs="Courier New"/>
           <w:b/>
           <w:sz w:val="24"/>
@@ -6204,11 +6057,11 @@
           <w:shd w:val="clear" w:color="auto" w:fill="FDFDFD"/>
           <w:lang w:val="en-US"/>
         </w:rPr>
-        <w:t>php5</w:t>
-      </w:r>
-      <w:r>
-        <w:rPr>
-          <w:rStyle w:val="crayon-o"/>
+        <w:t>-</w:t>
+      </w:r>
+      <w:r>
+        <w:rPr>
+          <w:rStyle w:val="crayon-e"/>
           <w:rFonts w:cs="Courier New"/>
           <w:b/>
           <w:sz w:val="24"/>
@@ -6216,11 +6069,11 @@
           <w:shd w:val="clear" w:color="auto" w:fill="FDFDFD"/>
           <w:lang w:val="en-US"/>
         </w:rPr>
-        <w:t>-</w:t>
-      </w:r>
-      <w:r>
-        <w:rPr>
-          <w:rStyle w:val="crayon-e"/>
+        <w:t xml:space="preserve">curl </w:t>
+      </w:r>
+      <w:r>
+        <w:rPr>
+          <w:rStyle w:val="crayon-v"/>
           <w:rFonts w:cs="Courier New"/>
           <w:b/>
           <w:sz w:val="24"/>
@@ -6228,11 +6081,11 @@
           <w:shd w:val="clear" w:color="auto" w:fill="FDFDFD"/>
           <w:lang w:val="en-US"/>
         </w:rPr>
-        <w:t xml:space="preserve">curl </w:t>
-      </w:r>
-      <w:r>
-        <w:rPr>
-          <w:rStyle w:val="crayon-v"/>
+        <w:t>php5</w:t>
+      </w:r>
+      <w:r>
+        <w:rPr>
+          <w:rStyle w:val="crayon-o"/>
           <w:rFonts w:cs="Courier New"/>
           <w:b/>
           <w:sz w:val="24"/>
@@ -6240,11 +6093,11 @@
           <w:shd w:val="clear" w:color="auto" w:fill="FDFDFD"/>
           <w:lang w:val="en-US"/>
         </w:rPr>
-        <w:t>php5</w:t>
-      </w:r>
-      <w:r>
-        <w:rPr>
-          <w:rStyle w:val="crayon-o"/>
+        <w:t>-</w:t>
+      </w:r>
+      <w:r>
+        <w:rPr>
+          <w:rStyle w:val="crayon-e"/>
           <w:rFonts w:cs="Courier New"/>
           <w:b/>
           <w:sz w:val="24"/>
@@ -6252,11 +6105,11 @@
           <w:shd w:val="clear" w:color="auto" w:fill="FDFDFD"/>
           <w:lang w:val="en-US"/>
         </w:rPr>
-        <w:t>-</w:t>
-      </w:r>
-      <w:r>
-        <w:rPr>
-          <w:rStyle w:val="crayon-e"/>
+        <w:t xml:space="preserve">dev </w:t>
+      </w:r>
+      <w:r>
+        <w:rPr>
+          <w:rStyle w:val="crayon-v"/>
           <w:rFonts w:cs="Courier New"/>
           <w:b/>
           <w:sz w:val="24"/>
@@ -6264,11 +6117,11 @@
           <w:shd w:val="clear" w:color="auto" w:fill="FDFDFD"/>
           <w:lang w:val="en-US"/>
         </w:rPr>
-        <w:t xml:space="preserve">dev </w:t>
-      </w:r>
-      <w:r>
-        <w:rPr>
-          <w:rStyle w:val="crayon-v"/>
+        <w:t>php5</w:t>
+      </w:r>
+      <w:r>
+        <w:rPr>
+          <w:rStyle w:val="crayon-o"/>
           <w:rFonts w:cs="Courier New"/>
           <w:b/>
           <w:sz w:val="24"/>
@@ -6276,11 +6129,11 @@
           <w:shd w:val="clear" w:color="auto" w:fill="FDFDFD"/>
           <w:lang w:val="en-US"/>
         </w:rPr>
-        <w:t>php5</w:t>
-      </w:r>
-      <w:r>
-        <w:rPr>
-          <w:rStyle w:val="crayon-o"/>
+        <w:t>-</w:t>
+      </w:r>
+      <w:r>
+        <w:rPr>
+          <w:rStyle w:val="crayon-e"/>
           <w:rFonts w:cs="Courier New"/>
           <w:b/>
           <w:sz w:val="24"/>
@@ -6288,11 +6141,11 @@
           <w:shd w:val="clear" w:color="auto" w:fill="FDFDFD"/>
           <w:lang w:val="en-US"/>
         </w:rPr>
-        <w:t>-</w:t>
-      </w:r>
-      <w:r>
-        <w:rPr>
-          <w:rStyle w:val="crayon-e"/>
+        <w:t xml:space="preserve">gd </w:t>
+      </w:r>
+      <w:r>
+        <w:rPr>
+          <w:rStyle w:val="crayon-v"/>
           <w:rFonts w:cs="Courier New"/>
           <w:b/>
           <w:sz w:val="24"/>
@@ -6300,11 +6153,11 @@
           <w:shd w:val="clear" w:color="auto" w:fill="FDFDFD"/>
           <w:lang w:val="en-US"/>
         </w:rPr>
-        <w:t xml:space="preserve">gd </w:t>
-      </w:r>
-      <w:r>
-        <w:rPr>
-          <w:rStyle w:val="crayon-v"/>
+        <w:t>php5</w:t>
+      </w:r>
+      <w:r>
+        <w:rPr>
+          <w:rStyle w:val="crayon-o"/>
           <w:rFonts w:cs="Courier New"/>
           <w:b/>
           <w:sz w:val="24"/>
@@ -6312,11 +6165,11 @@
           <w:shd w:val="clear" w:color="auto" w:fill="FDFDFD"/>
           <w:lang w:val="en-US"/>
         </w:rPr>
-        <w:t>php5</w:t>
-      </w:r>
-      <w:r>
-        <w:rPr>
-          <w:rStyle w:val="crayon-o"/>
+        <w:t>-</w:t>
+      </w:r>
+      <w:r>
+        <w:rPr>
+          <w:rStyle w:val="crayon-e"/>
           <w:rFonts w:cs="Courier New"/>
           <w:b/>
           <w:sz w:val="24"/>
@@ -6324,11 +6177,11 @@
           <w:shd w:val="clear" w:color="auto" w:fill="FDFDFD"/>
           <w:lang w:val="en-US"/>
         </w:rPr>
-        <w:t>-</w:t>
-      </w:r>
-      <w:r>
-        <w:rPr>
-          <w:rStyle w:val="crayon-e"/>
+        <w:t xml:space="preserve">imap </w:t>
+      </w:r>
+      <w:r>
+        <w:rPr>
+          <w:rStyle w:val="crayon-v"/>
           <w:rFonts w:cs="Courier New"/>
           <w:b/>
           <w:sz w:val="24"/>
@@ -6336,11 +6189,11 @@
           <w:shd w:val="clear" w:color="auto" w:fill="FDFDFD"/>
           <w:lang w:val="en-US"/>
         </w:rPr>
-        <w:t xml:space="preserve">imap </w:t>
-      </w:r>
-      <w:r>
-        <w:rPr>
-          <w:rStyle w:val="crayon-v"/>
+        <w:t>php5</w:t>
+      </w:r>
+      <w:r>
+        <w:rPr>
+          <w:rStyle w:val="crayon-o"/>
           <w:rFonts w:cs="Courier New"/>
           <w:b/>
           <w:sz w:val="24"/>
@@ -6348,11 +6201,11 @@
           <w:shd w:val="clear" w:color="auto" w:fill="FDFDFD"/>
           <w:lang w:val="en-US"/>
         </w:rPr>
-        <w:t>php5</w:t>
-      </w:r>
-      <w:r>
-        <w:rPr>
-          <w:rStyle w:val="crayon-o"/>
+        <w:t>-</w:t>
+      </w:r>
+      <w:r>
+        <w:rPr>
+          <w:rStyle w:val="crayon-e"/>
           <w:rFonts w:cs="Courier New"/>
           <w:b/>
           <w:sz w:val="24"/>
@@ -6360,11 +6213,11 @@
           <w:shd w:val="clear" w:color="auto" w:fill="FDFDFD"/>
           <w:lang w:val="en-US"/>
         </w:rPr>
-        <w:t>-</w:t>
-      </w:r>
-      <w:r>
-        <w:rPr>
-          <w:rStyle w:val="crayon-e"/>
+        <w:t xml:space="preserve">ldap </w:t>
+      </w:r>
+      <w:r>
+        <w:rPr>
+          <w:rStyle w:val="crayon-v"/>
           <w:rFonts w:cs="Courier New"/>
           <w:b/>
           <w:sz w:val="24"/>
@@ -6372,11 +6225,11 @@
           <w:shd w:val="clear" w:color="auto" w:fill="FDFDFD"/>
           <w:lang w:val="en-US"/>
         </w:rPr>
-        <w:t xml:space="preserve">ldap </w:t>
-      </w:r>
-      <w:r>
-        <w:rPr>
-          <w:rStyle w:val="crayon-v"/>
+        <w:t>php5</w:t>
+      </w:r>
+      <w:r>
+        <w:rPr>
+          <w:rStyle w:val="crayon-o"/>
           <w:rFonts w:cs="Courier New"/>
           <w:b/>
           <w:sz w:val="24"/>
@@ -6384,11 +6237,11 @@
           <w:shd w:val="clear" w:color="auto" w:fill="FDFDFD"/>
           <w:lang w:val="en-US"/>
         </w:rPr>
-        <w:t>php5</w:t>
-      </w:r>
-      <w:r>
-        <w:rPr>
-          <w:rStyle w:val="crayon-o"/>
+        <w:t>-</w:t>
+      </w:r>
+      <w:r>
+        <w:rPr>
+          <w:rStyle w:val="crayon-e"/>
           <w:rFonts w:cs="Courier New"/>
           <w:b/>
           <w:sz w:val="24"/>
@@ -6396,24 +6249,22 @@
           <w:shd w:val="clear" w:color="auto" w:fill="FDFDFD"/>
           <w:lang w:val="en-US"/>
         </w:rPr>
-        <w:t>-</w:t>
-      </w:r>
-      <w:r>
-        <w:rPr>
-          <w:rStyle w:val="crayon-e"/>
+        <w:t xml:space="preserve">mhash </w:t>
+      </w:r>
+    </w:p>
+    <w:p>
+      <w:pPr>
+        <w:pStyle w:val="Sinespaciado"/>
+        <w:rPr>
+          <w:rStyle w:val="crayon-v"/>
           <w:rFonts w:cs="Courier New"/>
           <w:b/>
           <w:sz w:val="24"/>
           <w:szCs w:val="18"/>
           <w:shd w:val="clear" w:color="auto" w:fill="FDFDFD"/>
-          <w:lang w:val="en-US"/>
-        </w:rPr>
-        <w:t xml:space="preserve">mhash </w:t>
-      </w:r>
-    </w:p>
-    <w:p>
-      <w:pPr>
-        <w:pStyle w:val="Sinespaciado"/>
+        </w:rPr>
+      </w:pPr>
+      <w:r>
         <w:rPr>
           <w:rStyle w:val="crayon-v"/>
           <w:rFonts w:cs="Courier New"/>
@@ -6422,52 +6273,51 @@
           <w:szCs w:val="18"/>
           <w:shd w:val="clear" w:color="auto" w:fill="FDFDFD"/>
         </w:rPr>
-      </w:pPr>
-      <w:proofErr w:type="gramStart"/>
-      <w:r>
-        <w:rPr>
-          <w:rStyle w:val="crayon-v"/>
+        <w:t>php5</w:t>
+      </w:r>
+      <w:r>
+        <w:rPr>
+          <w:rStyle w:val="crayon-o"/>
           <w:rFonts w:cs="Courier New"/>
           <w:b/>
           <w:sz w:val="24"/>
           <w:szCs w:val="18"/>
           <w:shd w:val="clear" w:color="auto" w:fill="FDFDFD"/>
         </w:rPr>
-        <w:t>php5</w:t>
-      </w:r>
-      <w:r>
-        <w:rPr>
-          <w:rStyle w:val="crayon-o"/>
+        <w:t>-</w:t>
+      </w:r>
+      <w:r>
+        <w:rPr>
+          <w:rStyle w:val="crayon-e"/>
           <w:rFonts w:cs="Courier New"/>
           <w:b/>
           <w:sz w:val="24"/>
           <w:szCs w:val="18"/>
           <w:shd w:val="clear" w:color="auto" w:fill="FDFDFD"/>
         </w:rPr>
-        <w:t>-</w:t>
-      </w:r>
-      <w:r>
-        <w:rPr>
-          <w:rStyle w:val="crayon-e"/>
+        <w:t xml:space="preserve">mysql </w:t>
+      </w:r>
+      <w:r>
+        <w:rPr>
+          <w:rStyle w:val="crayon-v"/>
           <w:rFonts w:cs="Courier New"/>
           <w:b/>
           <w:sz w:val="24"/>
           <w:szCs w:val="18"/>
           <w:shd w:val="clear" w:color="auto" w:fill="FDFDFD"/>
         </w:rPr>
-        <w:t>mysql</w:t>
-      </w:r>
-      <w:proofErr w:type="gramEnd"/>
-      <w:r>
-        <w:rPr>
-          <w:rStyle w:val="crayon-e"/>
+        <w:t>php5</w:t>
+      </w:r>
+      <w:r>
+        <w:rPr>
+          <w:rStyle w:val="crayon-o"/>
           <w:rFonts w:cs="Courier New"/>
           <w:b/>
           <w:sz w:val="24"/>
           <w:szCs w:val="18"/>
           <w:shd w:val="clear" w:color="auto" w:fill="FDFDFD"/>
         </w:rPr>
-        <w:t xml:space="preserve"> </w:t>
+        <w:t>-</w:t>
       </w:r>
       <w:r>
         <w:rPr>
@@ -6478,28 +6328,6 @@
           <w:szCs w:val="18"/>
           <w:shd w:val="clear" w:color="auto" w:fill="FDFDFD"/>
         </w:rPr>
-        <w:t>php5</w:t>
-      </w:r>
-      <w:r>
-        <w:rPr>
-          <w:rStyle w:val="crayon-o"/>
-          <w:rFonts w:cs="Courier New"/>
-          <w:b/>
-          <w:sz w:val="24"/>
-          <w:szCs w:val="18"/>
-          <w:shd w:val="clear" w:color="auto" w:fill="FDFDFD"/>
-        </w:rPr>
-        <w:t>-</w:t>
-      </w:r>
-      <w:r>
-        <w:rPr>
-          <w:rStyle w:val="crayon-v"/>
-          <w:rFonts w:cs="Courier New"/>
-          <w:b/>
-          <w:sz w:val="24"/>
-          <w:szCs w:val="18"/>
-          <w:shd w:val="clear" w:color="auto" w:fill="FDFDFD"/>
-        </w:rPr>
         <w:t>odbc</w:t>
       </w:r>
     </w:p>
@@ -6547,7 +6375,7 @@
           <w:sz w:val="32"/>
         </w:rPr>
       </w:pPr>
-      <w:bookmarkStart w:id="6" w:name="_Toc449893043"/>
+      <w:bookmarkStart w:id="6" w:name="_Toc449984410"/>
       <w:r>
         <w:rPr>
           <w:color w:val="FF0000"/>
@@ -6716,7 +6544,7 @@
           <w:sz w:val="32"/>
         </w:rPr>
       </w:pPr>
-      <w:bookmarkStart w:id="7" w:name="_Toc449893044"/>
+      <w:bookmarkStart w:id="7" w:name="_Toc449984411"/>
       <w:r>
         <w:rPr>
           <w:color w:val="FF0000"/>
@@ -6729,30 +6557,13 @@
           <w:color w:val="FF0000"/>
           <w:sz w:val="32"/>
         </w:rPr>
-        <w:t xml:space="preserve"> </w:t>
-      </w:r>
-      <w:proofErr w:type="spellStart"/>
-      <w:r>
-        <w:rPr>
-          <w:color w:val="FF0000"/>
-          <w:sz w:val="32"/>
-        </w:rPr>
-        <w:t>PHPMyAdmin</w:t>
+        <w:t xml:space="preserve"> PHPMyAdmin</w:t>
       </w:r>
       <w:bookmarkEnd w:id="7"/>
-      <w:proofErr w:type="spellEnd"/>
-    </w:p>
-    <w:p>
-      <w:r>
-        <w:t xml:space="preserve">Instalamos </w:t>
-      </w:r>
-      <w:proofErr w:type="spellStart"/>
-      <w:r>
-        <w:t>PhpMyAdmin</w:t>
-      </w:r>
-      <w:proofErr w:type="spellEnd"/>
-      <w:r>
-        <w:t xml:space="preserve"> con el siguiente comando</w:t>
+    </w:p>
+    <w:p>
+      <w:r>
+        <w:t>Instalamos PhpMyAdmin con el siguiente comando</w:t>
       </w:r>
     </w:p>
     <w:p>
@@ -6767,32 +6578,15 @@
           <w:b/>
           <w:lang w:val="en-US"/>
         </w:rPr>
-        <w:t xml:space="preserve">#apt-get install libapache2-mod-auth-mysql php5-mysql </w:t>
-      </w:r>
-      <w:proofErr w:type="spellStart"/>
-      <w:r>
-        <w:rPr>
-          <w:b/>
-          <w:lang w:val="en-US"/>
-        </w:rPr>
-        <w:t>phpmyadmin</w:t>
-      </w:r>
-      <w:proofErr w:type="spellEnd"/>
+        <w:t>#apt-get install libapache2-mod-auth-mysql php5-mysql phpmyadmin</w:t>
+      </w:r>
     </w:p>
     <w:p>
       <w:r>
         <w:t>Durant</w:t>
       </w:r>
       <w:r>
-        <w:t xml:space="preserve">e la </w:t>
-      </w:r>
-      <w:proofErr w:type="spellStart"/>
-      <w:r>
-        <w:t>instalacion</w:t>
-      </w:r>
-      <w:proofErr w:type="spellEnd"/>
-      <w:r>
-        <w:t xml:space="preserve"> nos preguntara que tipo de servidor tenemos, elegimos la opción Apache, después nos preguntara si queremos configurar una base de datos, le decimos que </w:t>
+        <w:t xml:space="preserve">e la instalacion nos preguntara que tipo de servidor tenemos, elegimos la opción Apache, después nos preguntara si queremos configurar una base de datos, le decimos que </w:t>
       </w:r>
       <w:r>
         <w:t>sí</w:t>
@@ -6816,35 +6610,7 @@
         <w:rPr>
           <w:b/>
         </w:rPr>
-        <w:t xml:space="preserve"># </w:t>
-      </w:r>
-      <w:proofErr w:type="gramStart"/>
-      <w:r>
-        <w:rPr>
-          <w:b/>
-        </w:rPr>
-        <w:t>nano</w:t>
-      </w:r>
-      <w:proofErr w:type="gramEnd"/>
-      <w:r>
-        <w:rPr>
-          <w:b/>
-        </w:rPr>
-        <w:t xml:space="preserve"> /</w:t>
-      </w:r>
-      <w:proofErr w:type="spellStart"/>
-      <w:r>
-        <w:rPr>
-          <w:b/>
-        </w:rPr>
-        <w:t>etc</w:t>
-      </w:r>
-      <w:proofErr w:type="spellEnd"/>
-      <w:r>
-        <w:rPr>
-          <w:b/>
-        </w:rPr>
-        <w:t>/php5/apache2/php.ini</w:t>
+        <w:t># nano /etc/php5/apache2/php.ini</w:t>
       </w:r>
     </w:p>
     <w:p>
@@ -6853,19 +6619,11 @@
       </w:r>
     </w:p>
     <w:p>
-      <w:proofErr w:type="gramStart"/>
-      <w:r>
-        <w:rPr>
-          <w:b/>
-        </w:rPr>
-        <w:t>extensión=</w:t>
-      </w:r>
-      <w:proofErr w:type="gramEnd"/>
-      <w:r>
-        <w:rPr>
-          <w:b/>
-        </w:rPr>
-        <w:t>mysql.so</w:t>
+      <w:r>
+        <w:rPr>
+          <w:b/>
+        </w:rPr>
+        <w:t>extensión=mysql.so</w:t>
       </w:r>
     </w:p>
     <w:p>
@@ -6988,7 +6746,7 @@
           <w:sz w:val="32"/>
         </w:rPr>
       </w:pPr>
-      <w:bookmarkStart w:id="8" w:name="_Toc449893045"/>
+      <w:bookmarkStart w:id="8" w:name="_Toc449984412"/>
       <w:r>
         <w:rPr>
           <w:color w:val="FF0000"/>
@@ -7006,22 +6764,14 @@
           <w:color w:val="C00000"/>
         </w:rPr>
       </w:pPr>
-      <w:bookmarkStart w:id="9" w:name="_Toc449893046"/>
+      <w:bookmarkStart w:id="9" w:name="_Toc449984413"/>
       <w:r>
         <w:rPr>
           <w:color w:val="C00000"/>
         </w:rPr>
-        <w:t xml:space="preserve">Registrar cuenta en </w:t>
-      </w:r>
-      <w:proofErr w:type="spellStart"/>
-      <w:r>
-        <w:rPr>
-          <w:color w:val="C00000"/>
-        </w:rPr>
-        <w:t>NoIP</w:t>
+        <w:t>Registrar cuenta en NoIP</w:t>
       </w:r>
       <w:bookmarkEnd w:id="9"/>
-      <w:proofErr w:type="spellEnd"/>
     </w:p>
     <w:p>
       <w:r>
@@ -7031,15 +6781,7 @@
         <w:t>página</w:t>
       </w:r>
       <w:r>
-        <w:t xml:space="preserve"> de no-</w:t>
-      </w:r>
-      <w:proofErr w:type="spellStart"/>
-      <w:r>
-        <w:t>ip</w:t>
-      </w:r>
-      <w:proofErr w:type="spellEnd"/>
-      <w:r>
-        <w:t xml:space="preserve"> y nos registramos</w:t>
+        <w:t xml:space="preserve"> de no-ip y nos registramos</w:t>
       </w:r>
       <w:r>
         <w:t>.</w:t>
@@ -7146,7 +6888,7 @@
           <w:color w:val="C00000"/>
         </w:rPr>
       </w:pPr>
-      <w:bookmarkStart w:id="10" w:name="_Toc449893047"/>
+      <w:bookmarkStart w:id="10" w:name="_Toc449984414"/>
       <w:r>
         <w:rPr>
           <w:color w:val="C00000"/>
@@ -7175,37 +6917,7 @@
         <w:rPr>
           <w:b/>
         </w:rPr>
-        <w:t xml:space="preserve"># </w:t>
-      </w:r>
-      <w:proofErr w:type="spellStart"/>
-      <w:proofErr w:type="gramStart"/>
-      <w:r>
-        <w:rPr>
-          <w:b/>
-        </w:rPr>
-        <w:t>tar</w:t>
-      </w:r>
-      <w:proofErr w:type="spellEnd"/>
-      <w:proofErr w:type="gramEnd"/>
-      <w:r>
-        <w:rPr>
-          <w:b/>
-        </w:rPr>
-        <w:t xml:space="preserve"> </w:t>
-      </w:r>
-      <w:proofErr w:type="spellStart"/>
-      <w:r>
-        <w:rPr>
-          <w:b/>
-        </w:rPr>
-        <w:t>xzf</w:t>
-      </w:r>
-      <w:proofErr w:type="spellEnd"/>
-      <w:r>
-        <w:rPr>
-          <w:b/>
-        </w:rPr>
-        <w:t xml:space="preserve"> noip-duc-linux.tar.gz</w:t>
+        <w:t># tar xzf noip-duc-linux.tar.gz</w:t>
       </w:r>
     </w:p>
     <w:p>
@@ -7223,21 +6935,7 @@
         <w:rPr>
           <w:b/>
         </w:rPr>
-        <w:t xml:space="preserve"># </w:t>
-      </w:r>
-      <w:proofErr w:type="gramStart"/>
-      <w:r>
-        <w:rPr>
-          <w:b/>
-        </w:rPr>
-        <w:t>cd</w:t>
-      </w:r>
-      <w:proofErr w:type="gramEnd"/>
-      <w:r>
-        <w:rPr>
-          <w:b/>
-        </w:rPr>
-        <w:t xml:space="preserve"> noip-2.1.9-1</w:t>
+        <w:t># cd noip-2.1.9-1</w:t>
       </w:r>
     </w:p>
     <w:p>
@@ -7255,55 +6953,21 @@
         <w:rPr>
           <w:b/>
         </w:rPr>
-        <w:t xml:space="preserve"># </w:t>
-      </w:r>
-      <w:proofErr w:type="spellStart"/>
-      <w:proofErr w:type="gramStart"/>
-      <w:r>
-        <w:rPr>
-          <w:b/>
-        </w:rPr>
-        <w:t>make</w:t>
-      </w:r>
-      <w:proofErr w:type="spellEnd"/>
-      <w:proofErr w:type="gramEnd"/>
-    </w:p>
-    <w:p>
-      <w:pPr>
-        <w:rPr>
-          <w:b/>
-        </w:rPr>
-      </w:pPr>
-      <w:r>
-        <w:rPr>
-          <w:b/>
-        </w:rPr>
-        <w:t xml:space="preserve"># </w:t>
-      </w:r>
-      <w:proofErr w:type="spellStart"/>
-      <w:proofErr w:type="gramStart"/>
-      <w:r>
-        <w:rPr>
-          <w:b/>
-        </w:rPr>
-        <w:t>make</w:t>
-      </w:r>
-      <w:proofErr w:type="spellEnd"/>
-      <w:proofErr w:type="gramEnd"/>
-      <w:r>
-        <w:rPr>
-          <w:b/>
-        </w:rPr>
-        <w:t xml:space="preserve"> </w:t>
-      </w:r>
-      <w:proofErr w:type="spellStart"/>
-      <w:r>
-        <w:rPr>
-          <w:b/>
-        </w:rPr>
-        <w:t>install</w:t>
-      </w:r>
-      <w:proofErr w:type="spellEnd"/>
+        <w:t># make</w:t>
+      </w:r>
+    </w:p>
+    <w:p>
+      <w:pPr>
+        <w:rPr>
+          <w:b/>
+        </w:rPr>
+      </w:pPr>
+      <w:r>
+        <w:rPr>
+          <w:b/>
+        </w:rPr>
+        <w:t># make install</w:t>
+      </w:r>
     </w:p>
     <w:p>
       <w:r>
@@ -7313,13 +6977,8 @@
         <w:t>ce</w:t>
       </w:r>
       <w:r>
-        <w:t xml:space="preserve">demos a configurar el cliente </w:t>
-      </w:r>
-      <w:proofErr w:type="spellStart"/>
-      <w:r>
-        <w:t>noip</w:t>
-      </w:r>
-      <w:proofErr w:type="spellEnd"/>
+        <w:t>demos a configurar el cliente noip</w:t>
+      </w:r>
       <w:r>
         <w:t xml:space="preserve"> (Importante: la “C” tiene que ser mayúscula)</w:t>
       </w:r>
@@ -7334,43 +6993,7 @@
         <w:rPr>
           <w:b/>
         </w:rPr>
-        <w:t># /</w:t>
-      </w:r>
-      <w:proofErr w:type="spellStart"/>
-      <w:proofErr w:type="gramStart"/>
-      <w:r>
-        <w:rPr>
-          <w:b/>
-        </w:rPr>
-        <w:t>usr</w:t>
-      </w:r>
-      <w:proofErr w:type="spellEnd"/>
-      <w:r>
-        <w:rPr>
-          <w:b/>
-        </w:rPr>
-        <w:t>/local/</w:t>
-      </w:r>
-      <w:proofErr w:type="spellStart"/>
-      <w:r>
-        <w:rPr>
-          <w:b/>
-        </w:rPr>
-        <w:t>bin</w:t>
-      </w:r>
-      <w:proofErr w:type="spellEnd"/>
-      <w:r>
-        <w:rPr>
-          <w:b/>
-        </w:rPr>
-        <w:t>/noip2</w:t>
-      </w:r>
-      <w:proofErr w:type="gramEnd"/>
-      <w:r>
-        <w:rPr>
-          <w:b/>
-        </w:rPr>
-        <w:t xml:space="preserve"> </w:t>
+        <w:t xml:space="preserve"># /usr/local/bin/noip2 </w:t>
       </w:r>
       <w:r>
         <w:rPr>
@@ -7393,13 +7016,8 @@
         <w:t>página</w:t>
       </w:r>
       <w:r>
-        <w:t xml:space="preserve"> </w:t>
-      </w:r>
-      <w:proofErr w:type="spellStart"/>
-      <w:r>
-        <w:t>noip</w:t>
-      </w:r>
-      <w:proofErr w:type="spellEnd"/>
+        <w:t xml:space="preserve"> noip</w:t>
+      </w:r>
       <w:r>
         <w:t xml:space="preserve"> y la contraseña. Ahora la pregunta clave, si queremos configurar todos los hosts que tenemos creados, le decimos que </w:t>
       </w:r>
@@ -7423,44 +7041,14 @@
         <w:rPr>
           <w:b/>
         </w:rPr>
-        <w:t># /</w:t>
-      </w:r>
-      <w:proofErr w:type="spellStart"/>
-      <w:proofErr w:type="gramStart"/>
-      <w:r>
-        <w:rPr>
-          <w:b/>
-        </w:rPr>
-        <w:t>usr</w:t>
-      </w:r>
-      <w:proofErr w:type="spellEnd"/>
-      <w:r>
-        <w:rPr>
-          <w:b/>
-        </w:rPr>
-        <w:t>/</w:t>
-      </w:r>
-      <w:r>
-        <w:rPr>
-          <w:b/>
-        </w:rPr>
-        <w:t>local/</w:t>
-      </w:r>
-      <w:proofErr w:type="spellStart"/>
-      <w:r>
-        <w:rPr>
-          <w:b/>
-        </w:rPr>
-        <w:t>bin</w:t>
-      </w:r>
-      <w:proofErr w:type="spellEnd"/>
-      <w:r>
-        <w:rPr>
-          <w:b/>
-        </w:rPr>
-        <w:t>/noip2</w:t>
-      </w:r>
-      <w:proofErr w:type="gramEnd"/>
+        <w:t># /usr/</w:t>
+      </w:r>
+      <w:r>
+        <w:rPr>
+          <w:b/>
+        </w:rPr>
+        <w:t>local/bin/noip2</w:t>
+      </w:r>
     </w:p>
     <w:p/>
     <w:p>
@@ -7470,7 +7058,7 @@
           <w:color w:val="C00000"/>
         </w:rPr>
       </w:pPr>
-      <w:bookmarkStart w:id="11" w:name="_Toc449893048"/>
+      <w:bookmarkStart w:id="11" w:name="_Toc449984415"/>
       <w:r>
         <w:rPr>
           <w:color w:val="C00000"/>
@@ -7481,78 +7069,20 @@
     </w:p>
     <w:p>
       <w:r>
-        <w:t>Para no tener que iniciar el servicio manualmente cada vez que reiniciemos la raspberry vamos a crear un script dentro de /</w:t>
-      </w:r>
-      <w:proofErr w:type="spellStart"/>
-      <w:r>
-        <w:t>etc</w:t>
-      </w:r>
-      <w:proofErr w:type="spellEnd"/>
-      <w:r>
-        <w:t>/</w:t>
-      </w:r>
-      <w:proofErr w:type="spellStart"/>
-      <w:r>
-        <w:t>init.d</w:t>
-      </w:r>
-      <w:proofErr w:type="spellEnd"/>
-      <w:r>
-        <w:t xml:space="preserve"> para automatizar esta tarea.</w:t>
-      </w:r>
-    </w:p>
-    <w:p>
-      <w:pPr>
-        <w:rPr>
-          <w:b/>
-        </w:rPr>
-      </w:pPr>
-      <w:r>
-        <w:rPr>
-          <w:b/>
-        </w:rPr>
-        <w:t xml:space="preserve"># </w:t>
-      </w:r>
-      <w:proofErr w:type="gramStart"/>
-      <w:r>
-        <w:rPr>
-          <w:b/>
-        </w:rPr>
-        <w:t>nano</w:t>
-      </w:r>
-      <w:proofErr w:type="gramEnd"/>
-      <w:r>
-        <w:rPr>
-          <w:b/>
-        </w:rPr>
-        <w:t xml:space="preserve"> /</w:t>
-      </w:r>
-      <w:proofErr w:type="spellStart"/>
-      <w:r>
-        <w:rPr>
-          <w:b/>
-        </w:rPr>
-        <w:t>etc</w:t>
-      </w:r>
-      <w:proofErr w:type="spellEnd"/>
-      <w:r>
-        <w:rPr>
-          <w:b/>
-        </w:rPr>
-        <w:t>/</w:t>
-      </w:r>
-      <w:proofErr w:type="spellStart"/>
-      <w:r>
-        <w:rPr>
-          <w:b/>
-        </w:rPr>
-        <w:t>init.d</w:t>
-      </w:r>
-      <w:proofErr w:type="spellEnd"/>
-      <w:r>
-        <w:rPr>
-          <w:b/>
-        </w:rPr>
-        <w:t>/noip2</w:t>
+        <w:t>Para no tener que iniciar el servicio manualmente cada vez que reiniciemos la raspberry vamos a crear un script dentro de /etc/init.d para automatizar esta tarea.</w:t>
+      </w:r>
+    </w:p>
+    <w:p>
+      <w:pPr>
+        <w:rPr>
+          <w:b/>
+        </w:rPr>
+      </w:pPr>
+      <w:r>
+        <w:rPr>
+          <w:b/>
+        </w:rPr>
+        <w:t># nano /etc/init.d/noip2</w:t>
       </w:r>
     </w:p>
     <w:p>
@@ -7651,51 +7181,7 @@
         <w:rPr>
           <w:b/>
         </w:rPr>
-        <w:t xml:space="preserve"># </w:t>
-      </w:r>
-      <w:proofErr w:type="spellStart"/>
-      <w:proofErr w:type="gramStart"/>
-      <w:r>
-        <w:rPr>
-          <w:b/>
-        </w:rPr>
-        <w:t>chmod</w:t>
-      </w:r>
-      <w:proofErr w:type="spellEnd"/>
-      <w:proofErr w:type="gramEnd"/>
-      <w:r>
-        <w:rPr>
-          <w:b/>
-        </w:rPr>
-        <w:t xml:space="preserve"> +x /</w:t>
-      </w:r>
-      <w:proofErr w:type="spellStart"/>
-      <w:r>
-        <w:rPr>
-          <w:b/>
-        </w:rPr>
-        <w:t>etc</w:t>
-      </w:r>
-      <w:proofErr w:type="spellEnd"/>
-      <w:r>
-        <w:rPr>
-          <w:b/>
-        </w:rPr>
-        <w:t>/</w:t>
-      </w:r>
-      <w:proofErr w:type="spellStart"/>
-      <w:r>
-        <w:rPr>
-          <w:b/>
-        </w:rPr>
-        <w:t>init.d</w:t>
-      </w:r>
-      <w:proofErr w:type="spellEnd"/>
-      <w:r>
-        <w:rPr>
-          <w:b/>
-        </w:rPr>
-        <w:t>/noip2</w:t>
+        <w:t># chmod +x /etc/init.d/noip2</w:t>
       </w:r>
     </w:p>
     <w:p>
@@ -7713,23 +7199,7 @@
         <w:rPr>
           <w:b/>
         </w:rPr>
-        <w:t xml:space="preserve"># </w:t>
-      </w:r>
-      <w:proofErr w:type="spellStart"/>
-      <w:proofErr w:type="gramStart"/>
-      <w:r>
-        <w:rPr>
-          <w:b/>
-        </w:rPr>
-        <w:t>update-rc.d</w:t>
-      </w:r>
-      <w:proofErr w:type="spellEnd"/>
-      <w:proofErr w:type="gramEnd"/>
-      <w:r>
-        <w:rPr>
-          <w:b/>
-        </w:rPr>
-        <w:t xml:space="preserve"> noip2 defaults</w:t>
+        <w:t># update-rc.d noip2 defaults</w:t>
       </w:r>
     </w:p>
     <w:p>
@@ -7754,36 +7224,7 @@
         <w:rPr>
           <w:b/>
         </w:rPr>
-        <w:t># /</w:t>
-      </w:r>
-      <w:proofErr w:type="spellStart"/>
-      <w:proofErr w:type="gramStart"/>
-      <w:r>
-        <w:rPr>
-          <w:b/>
-        </w:rPr>
-        <w:t>usr</w:t>
-      </w:r>
-      <w:proofErr w:type="spellEnd"/>
-      <w:r>
-        <w:rPr>
-          <w:b/>
-        </w:rPr>
-        <w:t>/local/</w:t>
-      </w:r>
-      <w:proofErr w:type="spellStart"/>
-      <w:r>
-        <w:rPr>
-          <w:b/>
-        </w:rPr>
-        <w:t>bin</w:t>
-      </w:r>
-      <w:proofErr w:type="spellEnd"/>
-      <w:r>
-        <w:rPr>
-          <w:b/>
-        </w:rPr>
-        <w:t>/noip</w:t>
+        <w:t># /usr/local/bin/noip</w:t>
       </w:r>
       <w:r>
         <w:rPr>
@@ -7791,7 +7232,6 @@
         </w:rPr>
         <w:t>2</w:t>
       </w:r>
-      <w:proofErr w:type="gramEnd"/>
       <w:r>
         <w:rPr>
           <w:b/>
@@ -7877,35 +7317,7 @@
         <w:rPr>
           <w:sz w:val="16"/>
         </w:rPr>
-        <w:t>. Resultado del comando /</w:t>
-      </w:r>
-      <w:proofErr w:type="spellStart"/>
-      <w:r>
-        <w:rPr>
-          <w:sz w:val="16"/>
-        </w:rPr>
-        <w:t>usr</w:t>
-      </w:r>
-      <w:proofErr w:type="spellEnd"/>
-      <w:r>
-        <w:rPr>
-          <w:sz w:val="16"/>
-        </w:rPr>
-        <w:t>/local/</w:t>
-      </w:r>
-      <w:proofErr w:type="spellStart"/>
-      <w:r>
-        <w:rPr>
-          <w:sz w:val="16"/>
-        </w:rPr>
-        <w:t>bin</w:t>
-      </w:r>
-      <w:proofErr w:type="spellEnd"/>
-      <w:r>
-        <w:rPr>
-          <w:sz w:val="16"/>
-        </w:rPr>
-        <w:t>/noip2 -S</w:t>
+        <w:t>. Resultado del comando /usr/local/bin/noip2 -S</w:t>
       </w:r>
     </w:p>
     <w:p/>
@@ -7916,45 +7328,8 @@
     </w:p>
     <w:p>
       <w:r>
-        <w:t xml:space="preserve">Todos los ficheros </w:t>
-      </w:r>
-      <w:proofErr w:type="spellStart"/>
-      <w:r>
-        <w:t>html</w:t>
-      </w:r>
-      <w:proofErr w:type="spellEnd"/>
-      <w:r>
-        <w:t>/</w:t>
-      </w:r>
-      <w:proofErr w:type="spellStart"/>
-      <w:r>
-        <w:t>php</w:t>
-      </w:r>
-      <w:proofErr w:type="spellEnd"/>
-      <w:r>
-        <w:t xml:space="preserve"> que queremos mostrar en el servidor deben colocarse en el directorio /</w:t>
-      </w:r>
-      <w:proofErr w:type="spellStart"/>
-      <w:r>
-        <w:t>var</w:t>
-      </w:r>
-      <w:proofErr w:type="spellEnd"/>
-      <w:r>
-        <w:t>/</w:t>
-      </w:r>
-      <w:proofErr w:type="spellStart"/>
-      <w:r>
-        <w:t>www</w:t>
-      </w:r>
-      <w:proofErr w:type="spellEnd"/>
-      <w:r>
-        <w:t>/</w:t>
-      </w:r>
-      <w:proofErr w:type="spellStart"/>
-      <w:r>
-        <w:t>html</w:t>
-      </w:r>
-      <w:proofErr w:type="spellEnd"/>
+        <w:t>Todos los ficheros html/php que queremos mostrar en el servidor deben colocarse en el directorio /var/www/html</w:t>
+      </w:r>
     </w:p>
     <w:p>
       <w:r>
@@ -7971,63 +7346,7 @@
         <w:rPr>
           <w:b/>
         </w:rPr>
-        <w:t xml:space="preserve"># </w:t>
-      </w:r>
-      <w:proofErr w:type="gramStart"/>
-      <w:r>
-        <w:rPr>
-          <w:b/>
-        </w:rPr>
-        <w:t>nano</w:t>
-      </w:r>
-      <w:proofErr w:type="gramEnd"/>
-      <w:r>
-        <w:rPr>
-          <w:b/>
-        </w:rPr>
-        <w:t xml:space="preserve"> /</w:t>
-      </w:r>
-      <w:proofErr w:type="spellStart"/>
-      <w:r>
-        <w:rPr>
-          <w:b/>
-        </w:rPr>
-        <w:t>var</w:t>
-      </w:r>
-      <w:proofErr w:type="spellEnd"/>
-      <w:r>
-        <w:rPr>
-          <w:b/>
-        </w:rPr>
-        <w:t>/</w:t>
-      </w:r>
-      <w:proofErr w:type="spellStart"/>
-      <w:r>
-        <w:rPr>
-          <w:b/>
-        </w:rPr>
-        <w:t>www</w:t>
-      </w:r>
-      <w:proofErr w:type="spellEnd"/>
-      <w:r>
-        <w:rPr>
-          <w:b/>
-        </w:rPr>
-        <w:t>/</w:t>
-      </w:r>
-      <w:proofErr w:type="spellStart"/>
-      <w:r>
-        <w:rPr>
-          <w:b/>
-        </w:rPr>
-        <w:t>html</w:t>
-      </w:r>
-      <w:proofErr w:type="spellEnd"/>
-      <w:r>
-        <w:rPr>
-          <w:b/>
-        </w:rPr>
-        <w:t>/prueba.html</w:t>
+        <w:t># nano /var/www/html/prueba.html</w:t>
       </w:r>
     </w:p>
     <w:p>
@@ -8116,67 +7435,164 @@
           <w:color w:val="FF0000"/>
         </w:rPr>
       </w:pPr>
-      <w:bookmarkStart w:id="12" w:name="_Toc449893049"/>
+      <w:bookmarkStart w:id="12" w:name="_Toc449984416"/>
       <w:r>
         <w:rPr>
           <w:color w:val="FF0000"/>
         </w:rPr>
         <w:lastRenderedPageBreak/>
-        <w:t xml:space="preserve">Configuración del </w:t>
-      </w:r>
-      <w:proofErr w:type="spellStart"/>
-      <w:r>
-        <w:rPr>
-          <w:color w:val="FF0000"/>
-        </w:rPr>
-        <w:t>router</w:t>
+        <w:t>Configuración del router</w:t>
       </w:r>
       <w:bookmarkEnd w:id="12"/>
-      <w:proofErr w:type="spellEnd"/>
-    </w:p>
-    <w:p>
-      <w:r>
-        <w:t xml:space="preserve">Nos conectamos al </w:t>
-      </w:r>
-      <w:proofErr w:type="spellStart"/>
-      <w:r>
-        <w:t>router</w:t>
-      </w:r>
-      <w:proofErr w:type="spellEnd"/>
-      <w:r>
-        <w:t>, en nuestro caso la dirección 192.168.0.1 para realizar la última configuración.</w:t>
-      </w:r>
-    </w:p>
-    <w:p>
-      <w:r>
-        <w:t xml:space="preserve">En un apartado nos aparece la opción DDNS, en la que seleccionamos </w:t>
-      </w:r>
-      <w:proofErr w:type="spellStart"/>
-      <w:r>
-        <w:t>bla</w:t>
-      </w:r>
-      <w:proofErr w:type="spellEnd"/>
-      <w:r>
-        <w:t xml:space="preserve"> </w:t>
-      </w:r>
-      <w:proofErr w:type="spellStart"/>
-      <w:r>
-        <w:t>bla</w:t>
-      </w:r>
-      <w:proofErr w:type="spellEnd"/>
-      <w:r>
-        <w:t xml:space="preserve"> </w:t>
-      </w:r>
-      <w:proofErr w:type="spellStart"/>
-      <w:r>
-        <w:t>bla</w:t>
-      </w:r>
-      <w:proofErr w:type="spellEnd"/>
-    </w:p>
-    <w:p/>
-    <w:p>
-      <w:r>
-        <w:t>[FOTO DE LA CONFIGURACION DEL ROUTER]</w:t>
+    </w:p>
+    <w:p>
+      <w:r>
+        <w:t>Nos conectamos al router, en nuestro caso la dirección 192.168.0.1 para realizar la última configuración.</w:t>
+      </w:r>
+    </w:p>
+    <w:p>
+      <w:r>
+        <w:t xml:space="preserve">En un apartado nos aparece la opción DDNS, en </w:t>
+      </w:r>
+      <w:r>
+        <w:t>la que seleccionamos la configuración necesaria, dejaba marcar por defecto la configuración de noIP.com en el que se añadió el usuario con la contraseña y la dirección web</w:t>
+      </w:r>
+    </w:p>
+    <w:p>
+      <w:r>
+        <w:rPr>
+          <w:noProof/>
+          <w:lang w:eastAsia="es-ES"/>
+        </w:rPr>
+        <w:drawing>
+          <wp:inline distT="0" distB="0" distL="0" distR="0" wp14:anchorId="5D4A6E6B" wp14:editId="38B024E8">
+            <wp:extent cx="5400040" cy="2695575"/>
+            <wp:effectExtent l="0" t="0" r="0" b="9525"/>
+            <wp:docPr id="41" name="Imagen 41"/>
+            <wp:cNvGraphicFramePr>
+              <a:graphicFrameLocks xmlns:a="http://schemas.openxmlformats.org/drawingml/2006/main" noChangeAspect="1"/>
+            </wp:cNvGraphicFramePr>
+            <a:graphic xmlns:a="http://schemas.openxmlformats.org/drawingml/2006/main">
+              <a:graphicData uri="http://schemas.openxmlformats.org/drawingml/2006/picture">
+                <pic:pic xmlns:pic="http://schemas.openxmlformats.org/drawingml/2006/picture">
+                  <pic:nvPicPr>
+                    <pic:cNvPr id="1" name=""/>
+                    <pic:cNvPicPr/>
+                  </pic:nvPicPr>
+                  <pic:blipFill>
+                    <a:blip r:embed="rId22"/>
+                    <a:stretch>
+                      <a:fillRect/>
+                    </a:stretch>
+                  </pic:blipFill>
+                  <pic:spPr>
+                    <a:xfrm>
+                      <a:off x="0" y="0"/>
+                      <a:ext cx="5400040" cy="2695575"/>
+                    </a:xfrm>
+                    <a:prstGeom prst="rect">
+                      <a:avLst/>
+                    </a:prstGeom>
+                  </pic:spPr>
+                </pic:pic>
+              </a:graphicData>
+            </a:graphic>
+          </wp:inline>
+        </w:drawing>
+      </w:r>
+    </w:p>
+    <w:p>
+      <w:pPr>
+        <w:jc w:val="center"/>
+        <w:rPr>
+          <w:sz w:val="16"/>
+        </w:rPr>
+      </w:pPr>
+      <w:r>
+        <w:rPr>
+          <w:sz w:val="16"/>
+        </w:rPr>
+        <w:t>Figura 7. Apartado configuración “ddns”</w:t>
+      </w:r>
+    </w:p>
+    <w:p>
+      <w:r>
+        <w:t>Por último, el puerto de entrada web estaba cerrado en el router, así como el puerto ssh accedemos de nuevo al router y abrimos y redirigimos los puertos a la raspberry.</w:t>
+      </w:r>
+    </w:p>
+    <w:p>
+      <w:r>
+        <w:rPr>
+          <w:noProof/>
+          <w:lang w:eastAsia="es-ES"/>
+        </w:rPr>
+        <w:drawing>
+          <wp:inline distT="0" distB="0" distL="0" distR="0" wp14:anchorId="7FB4C03F" wp14:editId="6D85024D">
+            <wp:extent cx="5305425" cy="2982742"/>
+            <wp:effectExtent l="0" t="0" r="0" b="8255"/>
+            <wp:docPr id="46" name="Imagen 46"/>
+            <wp:cNvGraphicFramePr>
+              <a:graphicFrameLocks xmlns:a="http://schemas.openxmlformats.org/drawingml/2006/main" noChangeAspect="1"/>
+            </wp:cNvGraphicFramePr>
+            <a:graphic xmlns:a="http://schemas.openxmlformats.org/drawingml/2006/main">
+              <a:graphicData uri="http://schemas.openxmlformats.org/drawingml/2006/picture">
+                <pic:pic xmlns:pic="http://schemas.openxmlformats.org/drawingml/2006/picture">
+                  <pic:nvPicPr>
+                    <pic:cNvPr id="1" name=""/>
+                    <pic:cNvPicPr/>
+                  </pic:nvPicPr>
+                  <pic:blipFill>
+                    <a:blip r:embed="rId23"/>
+                    <a:stretch>
+                      <a:fillRect/>
+                    </a:stretch>
+                  </pic:blipFill>
+                  <pic:spPr>
+                    <a:xfrm>
+                      <a:off x="0" y="0"/>
+                      <a:ext cx="5312101" cy="2986495"/>
+                    </a:xfrm>
+                    <a:prstGeom prst="rect">
+                      <a:avLst/>
+                    </a:prstGeom>
+                  </pic:spPr>
+                </pic:pic>
+              </a:graphicData>
+            </a:graphic>
+          </wp:inline>
+        </w:drawing>
+      </w:r>
+    </w:p>
+    <w:p>
+      <w:pPr>
+        <w:jc w:val="center"/>
+        <w:rPr>
+          <w:sz w:val="16"/>
+        </w:rPr>
+      </w:pPr>
+      <w:r>
+        <w:rPr>
+          <w:sz w:val="16"/>
+        </w:rPr>
+        <w:t xml:space="preserve">Figura </w:t>
+      </w:r>
+      <w:r>
+        <w:rPr>
+          <w:sz w:val="16"/>
+        </w:rPr>
+        <w:t>8</w:t>
+      </w:r>
+      <w:r>
+        <w:rPr>
+          <w:sz w:val="16"/>
+        </w:rPr>
+        <w:t xml:space="preserve">. Apartado configuración </w:t>
+      </w:r>
+      <w:r>
+        <w:rPr>
+          <w:sz w:val="16"/>
+        </w:rPr>
+        <w:t>puertos router</w:t>
       </w:r>
     </w:p>
     <w:p/>
@@ -8189,13 +7605,14 @@
           <w:sz w:val="48"/>
         </w:rPr>
       </w:pPr>
-      <w:bookmarkStart w:id="13" w:name="_Toc449893050"/>
+      <w:bookmarkStart w:id="13" w:name="_Toc449984417"/>
       <w:r>
         <w:rPr>
           <w:b/>
           <w:color w:val="FF0000"/>
           <w:sz w:val="48"/>
         </w:rPr>
+        <w:lastRenderedPageBreak/>
         <w:t>Comprobación</w:t>
       </w:r>
       <w:bookmarkEnd w:id="13"/>
@@ -8232,7 +7649,7 @@
                     </pic:cNvPicPr>
                   </pic:nvPicPr>
                   <pic:blipFill>
-                    <a:blip r:embed="rId22">
+                    <a:blip r:embed="rId24">
                       <a:extLst>
                         <a:ext uri="{28A0092B-C50C-407E-A947-70E740481C1C}">
                           <a14:useLocalDpi xmlns:a14="http://schemas.microsoft.com/office/drawing/2010/main" val="0"/>
@@ -8275,7 +7692,13 @@
         <w:rPr>
           <w:sz w:val="16"/>
         </w:rPr>
-        <w:t>Figura 7. Fichero prueba.html visto desde un navegador</w:t>
+        <w:t>Figura 9</w:t>
+      </w:r>
+      <w:r>
+        <w:rPr>
+          <w:sz w:val="16"/>
+        </w:rPr>
+        <w:t>. Fichero prueba.html visto desde un navegador</w:t>
       </w:r>
     </w:p>
     <w:p>
@@ -8287,8 +7710,8 @@
     </w:p>
     <w:p/>
     <w:sectPr>
-      <w:headerReference w:type="default" r:id="rId23"/>
-      <w:footerReference w:type="default" r:id="rId24"/>
+      <w:headerReference w:type="default" r:id="rId25"/>
+      <w:footerReference w:type="default" r:id="rId26"/>
       <w:pgSz w:w="11906" w:h="16838"/>
       <w:pgMar w:top="2212" w:right="1701" w:bottom="1417" w:left="1701" w:header="284" w:footer="708" w:gutter="0"/>
       <w:pgNumType w:start="0"/>
@@ -8301,7 +7724,7 @@
 </file>
 
 <file path=word/endnotes.xml><?xml version="1.0" encoding="utf-8"?>
-<w:endnotes xmlns:wpc="http://schemas.microsoft.com/office/word/2010/wordprocessingCanvas" xmlns:mc="http://schemas.openxmlformats.org/markup-compatibility/2006" xmlns:o="urn:schemas-microsoft-com:office:office" xmlns:r="http://schemas.openxmlformats.org/officeDocument/2006/relationships" xmlns:m="http://schemas.openxmlformats.org/officeDocument/2006/math" xmlns:v="urn:schemas-microsoft-com:vml" xmlns:wp14="http://schemas.microsoft.com/office/word/2010/wordprocessingDrawing" xmlns:wp="http://schemas.openxmlformats.org/drawingml/2006/wordprocessingDrawing" xmlns:w10="urn:schemas-microsoft-com:office:word" xmlns:w="http://schemas.openxmlformats.org/wordprocessingml/2006/main" xmlns:w14="http://schemas.microsoft.com/office/word/2010/wordml" xmlns:w15="http://schemas.microsoft.com/office/word/2012/wordml" xmlns:wpg="http://schemas.microsoft.com/office/word/2010/wordprocessingGroup" xmlns:wpi="http://schemas.microsoft.com/office/word/2010/wordprocessingInk" xmlns:wne="http://schemas.microsoft.com/office/word/2006/wordml" xmlns:wps="http://schemas.microsoft.com/office/word/2010/wordprocessingShape" mc:Ignorable="w14 w15 wp14">
+<w:endnotes xmlns:wpc="http://schemas.microsoft.com/office/word/2010/wordprocessingCanvas" xmlns:cx="http://schemas.microsoft.com/office/drawing/2014/chartex" xmlns:cx1="http://schemas.microsoft.com/office/drawing/2015/9/8/chartex" xmlns:cx2="http://schemas.microsoft.com/office/drawing/2015/10/21/chartex" xmlns:mc="http://schemas.openxmlformats.org/markup-compatibility/2006" xmlns:o="urn:schemas-microsoft-com:office:office" xmlns:r="http://schemas.openxmlformats.org/officeDocument/2006/relationships" xmlns:m="http://schemas.openxmlformats.org/officeDocument/2006/math" xmlns:v="urn:schemas-microsoft-com:vml" xmlns:wp14="http://schemas.microsoft.com/office/word/2010/wordprocessingDrawing" xmlns:wp="http://schemas.openxmlformats.org/drawingml/2006/wordprocessingDrawing" xmlns:w10="urn:schemas-microsoft-com:office:word" xmlns:w="http://schemas.openxmlformats.org/wordprocessingml/2006/main" xmlns:w14="http://schemas.microsoft.com/office/word/2010/wordml" xmlns:w15="http://schemas.microsoft.com/office/word/2012/wordml" xmlns:w16se="http://schemas.microsoft.com/office/word/2015/wordml/symex" xmlns:wpg="http://schemas.microsoft.com/office/word/2010/wordprocessingGroup" xmlns:wpi="http://schemas.microsoft.com/office/word/2010/wordprocessingInk" xmlns:wne="http://schemas.microsoft.com/office/word/2006/wordml" xmlns:wps="http://schemas.microsoft.com/office/word/2010/wordprocessingShape" mc:Ignorable="w14 w15 w16se wp14">
   <w:endnote w:type="separator" w:id="-1">
     <w:p>
       <w:pPr>
@@ -8326,7 +7749,7 @@
 </file>
 
 <file path=word/footer1.xml><?xml version="1.0" encoding="utf-8"?>
-<w:ftr xmlns:wpc="http://schemas.microsoft.com/office/word/2010/wordprocessingCanvas" xmlns:mc="http://schemas.openxmlformats.org/markup-compatibility/2006" xmlns:o="urn:schemas-microsoft-com:office:office" xmlns:r="http://schemas.openxmlformats.org/officeDocument/2006/relationships" xmlns:m="http://schemas.openxmlformats.org/officeDocument/2006/math" xmlns:v="urn:schemas-microsoft-com:vml" xmlns:wp14="http://schemas.microsoft.com/office/word/2010/wordprocessingDrawing" xmlns:wp="http://schemas.openxmlformats.org/drawingml/2006/wordprocessingDrawing" xmlns:w10="urn:schemas-microsoft-com:office:word" xmlns:w="http://schemas.openxmlformats.org/wordprocessingml/2006/main" xmlns:w14="http://schemas.microsoft.com/office/word/2010/wordml" xmlns:w15="http://schemas.microsoft.com/office/word/2012/wordml" xmlns:wpg="http://schemas.microsoft.com/office/word/2010/wordprocessingGroup" xmlns:wpi="http://schemas.microsoft.com/office/word/2010/wordprocessingInk" xmlns:wne="http://schemas.microsoft.com/office/word/2006/wordml" xmlns:wps="http://schemas.microsoft.com/office/word/2010/wordprocessingShape" mc:Ignorable="w14 w15 wp14">
+<w:ftr xmlns:wpc="http://schemas.microsoft.com/office/word/2010/wordprocessingCanvas" xmlns:cx="http://schemas.microsoft.com/office/drawing/2014/chartex" xmlns:cx1="http://schemas.microsoft.com/office/drawing/2015/9/8/chartex" xmlns:cx2="http://schemas.microsoft.com/office/drawing/2015/10/21/chartex" xmlns:mc="http://schemas.openxmlformats.org/markup-compatibility/2006" xmlns:o="urn:schemas-microsoft-com:office:office" xmlns:r="http://schemas.openxmlformats.org/officeDocument/2006/relationships" xmlns:m="http://schemas.openxmlformats.org/officeDocument/2006/math" xmlns:v="urn:schemas-microsoft-com:vml" xmlns:wp14="http://schemas.microsoft.com/office/word/2010/wordprocessingDrawing" xmlns:wp="http://schemas.openxmlformats.org/drawingml/2006/wordprocessingDrawing" xmlns:w10="urn:schemas-microsoft-com:office:word" xmlns:w="http://schemas.openxmlformats.org/wordprocessingml/2006/main" xmlns:w14="http://schemas.microsoft.com/office/word/2010/wordml" xmlns:w15="http://schemas.microsoft.com/office/word/2012/wordml" xmlns:w16se="http://schemas.microsoft.com/office/word/2015/wordml/symex" xmlns:wpg="http://schemas.microsoft.com/office/word/2010/wordprocessingGroup" xmlns:wpi="http://schemas.microsoft.com/office/word/2010/wordprocessingInk" xmlns:wne="http://schemas.microsoft.com/office/word/2006/wordml" xmlns:wps="http://schemas.microsoft.com/office/word/2010/wordprocessingShape" mc:Ignorable="w14 w15 w16se wp14">
   <w:sdt>
     <w:sdtPr>
       <w:id w:val="-558326580"/>
@@ -8355,7 +7778,7 @@
           <w:rPr>
             <w:noProof/>
           </w:rPr>
-          <w:t>3</w:t>
+          <w:t>2</w:t>
         </w:r>
         <w:r>
           <w:fldChar w:fldCharType="end"/>
@@ -8372,7 +7795,7 @@
 </file>
 
 <file path=word/footnotes.xml><?xml version="1.0" encoding="utf-8"?>
-<w:footnotes xmlns:wpc="http://schemas.microsoft.com/office/word/2010/wordprocessingCanvas" xmlns:mc="http://schemas.openxmlformats.org/markup-compatibility/2006" xmlns:o="urn:schemas-microsoft-com:office:office" xmlns:r="http://schemas.openxmlformats.org/officeDocument/2006/relationships" xmlns:m="http://schemas.openxmlformats.org/officeDocument/2006/math" xmlns:v="urn:schemas-microsoft-com:vml" xmlns:wp14="http://schemas.microsoft.com/office/word/2010/wordprocessingDrawing" xmlns:wp="http://schemas.openxmlformats.org/drawingml/2006/wordprocessingDrawing" xmlns:w10="urn:schemas-microsoft-com:office:word" xmlns:w="http://schemas.openxmlformats.org/wordprocessingml/2006/main" xmlns:w14="http://schemas.microsoft.com/office/word/2010/wordml" xmlns:w15="http://schemas.microsoft.com/office/word/2012/wordml" xmlns:wpg="http://schemas.microsoft.com/office/word/2010/wordprocessingGroup" xmlns:wpi="http://schemas.microsoft.com/office/word/2010/wordprocessingInk" xmlns:wne="http://schemas.microsoft.com/office/word/2006/wordml" xmlns:wps="http://schemas.microsoft.com/office/word/2010/wordprocessingShape" mc:Ignorable="w14 w15 wp14">
+<w:footnotes xmlns:wpc="http://schemas.microsoft.com/office/word/2010/wordprocessingCanvas" xmlns:cx="http://schemas.microsoft.com/office/drawing/2014/chartex" xmlns:cx1="http://schemas.microsoft.com/office/drawing/2015/9/8/chartex" xmlns:cx2="http://schemas.microsoft.com/office/drawing/2015/10/21/chartex" xmlns:mc="http://schemas.openxmlformats.org/markup-compatibility/2006" xmlns:o="urn:schemas-microsoft-com:office:office" xmlns:r="http://schemas.openxmlformats.org/officeDocument/2006/relationships" xmlns:m="http://schemas.openxmlformats.org/officeDocument/2006/math" xmlns:v="urn:schemas-microsoft-com:vml" xmlns:wp14="http://schemas.microsoft.com/office/word/2010/wordprocessingDrawing" xmlns:wp="http://schemas.openxmlformats.org/drawingml/2006/wordprocessingDrawing" xmlns:w10="urn:schemas-microsoft-com:office:word" xmlns:w="http://schemas.openxmlformats.org/wordprocessingml/2006/main" xmlns:w14="http://schemas.microsoft.com/office/word/2010/wordml" xmlns:w15="http://schemas.microsoft.com/office/word/2012/wordml" xmlns:w16se="http://schemas.microsoft.com/office/word/2015/wordml/symex" xmlns:wpg="http://schemas.microsoft.com/office/word/2010/wordprocessingGroup" xmlns:wpi="http://schemas.microsoft.com/office/word/2010/wordprocessingInk" xmlns:wne="http://schemas.microsoft.com/office/word/2006/wordml" xmlns:wps="http://schemas.microsoft.com/office/word/2010/wordprocessingShape" mc:Ignorable="w14 w15 w16se wp14">
   <w:footnote w:type="separator" w:id="-1">
     <w:p>
       <w:pPr>
@@ -8397,7 +7820,7 @@
 </file>
 
 <file path=word/header1.xml><?xml version="1.0" encoding="utf-8"?>
-<w:hdr xmlns:wpc="http://schemas.microsoft.com/office/word/2010/wordprocessingCanvas" xmlns:mc="http://schemas.openxmlformats.org/markup-compatibility/2006" xmlns:o="urn:schemas-microsoft-com:office:office" xmlns:r="http://schemas.openxmlformats.org/officeDocument/2006/relationships" xmlns:m="http://schemas.openxmlformats.org/officeDocument/2006/math" xmlns:v="urn:schemas-microsoft-com:vml" xmlns:wp14="http://schemas.microsoft.com/office/word/2010/wordprocessingDrawing" xmlns:wp="http://schemas.openxmlformats.org/drawingml/2006/wordprocessingDrawing" xmlns:w10="urn:schemas-microsoft-com:office:word" xmlns:w="http://schemas.openxmlformats.org/wordprocessingml/2006/main" xmlns:w14="http://schemas.microsoft.com/office/word/2010/wordml" xmlns:w15="http://schemas.microsoft.com/office/word/2012/wordml" xmlns:wpg="http://schemas.microsoft.com/office/word/2010/wordprocessingGroup" xmlns:wpi="http://schemas.microsoft.com/office/word/2010/wordprocessingInk" xmlns:wne="http://schemas.microsoft.com/office/word/2006/wordml" xmlns:wps="http://schemas.microsoft.com/office/word/2010/wordprocessingShape" mc:Ignorable="w14 w15 wp14">
+<w:hdr xmlns:wpc="http://schemas.microsoft.com/office/word/2010/wordprocessingCanvas" xmlns:cx="http://schemas.microsoft.com/office/drawing/2014/chartex" xmlns:cx1="http://schemas.microsoft.com/office/drawing/2015/9/8/chartex" xmlns:cx2="http://schemas.microsoft.com/office/drawing/2015/10/21/chartex" xmlns:mc="http://schemas.openxmlformats.org/markup-compatibility/2006" xmlns:o="urn:schemas-microsoft-com:office:office" xmlns:r="http://schemas.openxmlformats.org/officeDocument/2006/relationships" xmlns:m="http://schemas.openxmlformats.org/officeDocument/2006/math" xmlns:v="urn:schemas-microsoft-com:vml" xmlns:wp14="http://schemas.microsoft.com/office/word/2010/wordprocessingDrawing" xmlns:wp="http://schemas.openxmlformats.org/drawingml/2006/wordprocessingDrawing" xmlns:w10="urn:schemas-microsoft-com:office:word" xmlns:w="http://schemas.openxmlformats.org/wordprocessingml/2006/main" xmlns:w14="http://schemas.microsoft.com/office/word/2010/wordml" xmlns:w15="http://schemas.microsoft.com/office/word/2012/wordml" xmlns:w16se="http://schemas.microsoft.com/office/word/2015/wordml/symex" xmlns:wpg="http://schemas.microsoft.com/office/word/2010/wordprocessingGroup" xmlns:wpi="http://schemas.microsoft.com/office/word/2010/wordprocessingInk" xmlns:wne="http://schemas.microsoft.com/office/word/2006/wordml" xmlns:wps="http://schemas.microsoft.com/office/word/2010/wordprocessingShape" mc:Ignorable="w14 w15 w16se wp14">
   <w:p>
     <w:pPr>
       <w:pStyle w:val="Encabezado"/>
@@ -8592,7 +8015,7 @@
         </mc:Choice>
         <mc:Fallback>
           <w:pict>
-            <v:line w14:anchorId="3A2EE9E8" id="Conector recto 191" o:spid="_x0000_s1026" style="position:absolute;z-index:251658752;visibility:visible;mso-wrap-style:square;mso-wrap-distance-left:9pt;mso-wrap-distance-top:0;mso-wrap-distance-right:9pt;mso-wrap-distance-bottom:0;mso-position-horizontal:absolute;mso-position-horizontal-relative:text;mso-position-vertical:absolute;mso-position-vertical-relative:text" from="-56.9pt,23.15pt" to="499.45pt,23.15pt" o:gfxdata="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" strokecolor="red" strokeweight="1.5pt">
+            <v:line w14:anchorId="5F5A4546" id="Conector recto 191" o:spid="_x0000_s1026" style="position:absolute;z-index:251658752;visibility:visible;mso-wrap-style:square;mso-wrap-distance-left:9pt;mso-wrap-distance-top:0;mso-wrap-distance-right:9pt;mso-wrap-distance-bottom:0;mso-position-horizontal:absolute;mso-position-horizontal-relative:text;mso-position-vertical:absolute;mso-position-vertical-relative:text" from="-56.9pt,23.15pt" to="499.45pt,23.15pt" o:gfxdata="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" strokecolor="red" strokeweight="1.5pt">
               <v:stroke joinstyle="miter"/>
             </v:line>
           </w:pict>
@@ -8618,24 +8041,15 @@
         <w:b/>
         <w:sz w:val="28"/>
       </w:rPr>
-      <w:t xml:space="preserve"> - </w:t>
+      <w:t xml:space="preserve"> - AllPC</w:t>
     </w:r>
-    <w:proofErr w:type="spellStart"/>
-    <w:r>
-      <w:rPr>
-        <w:b/>
-        <w:sz w:val="28"/>
-      </w:rPr>
-      <w:t>AllPC</w:t>
-    </w:r>
-    <w:proofErr w:type="spellEnd"/>
   </w:p>
 </w:hdr>
 </file>
 
 <file path=word/numbering.xml><?xml version="1.0" encoding="utf-8"?>
-<w:numbering xmlns:wpc="http://schemas.microsoft.com/office/word/2010/wordprocessingCanvas" xmlns:mc="http://schemas.openxmlformats.org/markup-compatibility/2006" xmlns:o="urn:schemas-microsoft-com:office:office" xmlns:r="http://schemas.openxmlformats.org/officeDocument/2006/relationships" xmlns:m="http://schemas.openxmlformats.org/officeDocument/2006/math" xmlns:v="urn:schemas-microsoft-com:vml" xmlns:wp14="http://schemas.microsoft.com/office/word/2010/wordprocessingDrawing" xmlns:wp="http://schemas.openxmlformats.org/drawingml/2006/wordprocessingDrawing" xmlns:w10="urn:schemas-microsoft-com:office:word" xmlns:w="http://schemas.openxmlformats.org/wordprocessingml/2006/main" xmlns:w14="http://schemas.microsoft.com/office/word/2010/wordml" xmlns:w15="http://schemas.microsoft.com/office/word/2012/wordml" xmlns:wpg="http://schemas.microsoft.com/office/word/2010/wordprocessingGroup" xmlns:wpi="http://schemas.microsoft.com/office/word/2010/wordprocessingInk" xmlns:wne="http://schemas.microsoft.com/office/word/2006/wordml" xmlns:wps="http://schemas.microsoft.com/office/word/2010/wordprocessingShape" mc:Ignorable="w14 w15 wp14">
-  <w:abstractNum w:abstractNumId="0">
+<w:numbering xmlns:wpc="http://schemas.microsoft.com/office/word/2010/wordprocessingCanvas" xmlns:cx="http://schemas.microsoft.com/office/drawing/2014/chartex" xmlns:cx1="http://schemas.microsoft.com/office/drawing/2015/9/8/chartex" xmlns:cx2="http://schemas.microsoft.com/office/drawing/2015/10/21/chartex" xmlns:mc="http://schemas.openxmlformats.org/markup-compatibility/2006" xmlns:o="urn:schemas-microsoft-com:office:office" xmlns:r="http://schemas.openxmlformats.org/officeDocument/2006/relationships" xmlns:m="http://schemas.openxmlformats.org/officeDocument/2006/math" xmlns:v="urn:schemas-microsoft-com:vml" xmlns:wp14="http://schemas.microsoft.com/office/word/2010/wordprocessingDrawing" xmlns:wp="http://schemas.openxmlformats.org/drawingml/2006/wordprocessingDrawing" xmlns:w10="urn:schemas-microsoft-com:office:word" xmlns:w="http://schemas.openxmlformats.org/wordprocessingml/2006/main" xmlns:w14="http://schemas.microsoft.com/office/word/2010/wordml" xmlns:w15="http://schemas.microsoft.com/office/word/2012/wordml" xmlns:w16se="http://schemas.microsoft.com/office/word/2015/wordml/symex" xmlns:wpg="http://schemas.microsoft.com/office/word/2010/wordprocessingGroup" xmlns:wpi="http://schemas.microsoft.com/office/word/2010/wordprocessingInk" xmlns:wne="http://schemas.microsoft.com/office/word/2006/wordml" xmlns:wps="http://schemas.microsoft.com/office/word/2010/wordprocessingShape" mc:Ignorable="w14 w15 w16se wp14">
+  <w:abstractNum w:abstractNumId="0" w15:restartNumberingAfterBreak="0">
     <w:nsid w:val="0D400E00"/>
     <w:multiLevelType w:val="hybridMultilevel"/>
     <w:tmpl w:val="CF929022"/>
@@ -8747,7 +8161,7 @@
       </w:rPr>
     </w:lvl>
   </w:abstractNum>
-  <w:abstractNum w:abstractNumId="1">
+  <w:abstractNum w:abstractNumId="1" w15:restartNumberingAfterBreak="0">
     <w:nsid w:val="1FDD0AFA"/>
     <w:multiLevelType w:val="multilevel"/>
     <w:tmpl w:val="A39E6618"/>
@@ -8825,7 +8239,7 @@
       </w:pPr>
     </w:lvl>
   </w:abstractNum>
-  <w:abstractNum w:abstractNumId="2">
+  <w:abstractNum w:abstractNumId="2" w15:restartNumberingAfterBreak="0">
     <w:nsid w:val="254042F2"/>
     <w:multiLevelType w:val="hybridMultilevel"/>
     <w:tmpl w:val="DF0453DC"/>
@@ -8938,7 +8352,7 @@
       </w:rPr>
     </w:lvl>
   </w:abstractNum>
-  <w:abstractNum w:abstractNumId="3">
+  <w:abstractNum w:abstractNumId="3" w15:restartNumberingAfterBreak="0">
     <w:nsid w:val="46EB72B1"/>
     <w:multiLevelType w:val="hybridMultilevel"/>
     <w:tmpl w:val="76B8E008"/>
@@ -9067,7 +8481,7 @@
 </file>
 
 <file path=word/styles.xml><?xml version="1.0" encoding="utf-8"?>
-<w:styles xmlns:mc="http://schemas.openxmlformats.org/markup-compatibility/2006" xmlns:r="http://schemas.openxmlformats.org/officeDocument/2006/relationships" xmlns:w="http://schemas.openxmlformats.org/wordprocessingml/2006/main" xmlns:w14="http://schemas.microsoft.com/office/word/2010/wordml" xmlns:w15="http://schemas.microsoft.com/office/word/2012/wordml" mc:Ignorable="w14 w15">
+<w:styles xmlns:mc="http://schemas.openxmlformats.org/markup-compatibility/2006" xmlns:r="http://schemas.openxmlformats.org/officeDocument/2006/relationships" xmlns:w="http://schemas.openxmlformats.org/wordprocessingml/2006/main" xmlns:w14="http://schemas.microsoft.com/office/word/2010/wordml" xmlns:w15="http://schemas.microsoft.com/office/word/2012/wordml" xmlns:w16se="http://schemas.microsoft.com/office/word/2015/wordml/symex" mc:Ignorable="w14 w15 w16se">
   <w:docDefaults>
     <w:rPrDefault>
       <w:rPr>
@@ -9083,7 +8497,7 @@
       </w:pPr>
     </w:pPrDefault>
   </w:docDefaults>
-  <w:latentStyles w:defLockedState="0" w:defUIPriority="99" w:defSemiHidden="0" w:defUnhideWhenUsed="0" w:defQFormat="0" w:count="371">
+  <w:latentStyles w:defLockedState="0" w:defUIPriority="99" w:defSemiHidden="0" w:defUnhideWhenUsed="0" w:defQFormat="0" w:count="372">
     <w:lsdException w:name="Normal" w:uiPriority="0" w:qFormat="1"/>
     <w:lsdException w:name="heading 1" w:uiPriority="9" w:qFormat="1"/>
     <w:lsdException w:name="heading 2" w:semiHidden="1" w:uiPriority="9" w:unhideWhenUsed="1" w:qFormat="1"/>
@@ -9189,7 +8603,6 @@
     <w:lsdException w:name="HTML Sample" w:semiHidden="1" w:unhideWhenUsed="1"/>
     <w:lsdException w:name="HTML Typewriter" w:semiHidden="1" w:unhideWhenUsed="1"/>
     <w:lsdException w:name="HTML Variable" w:semiHidden="1" w:unhideWhenUsed="1"/>
-    <w:lsdException w:name="Normal Table" w:semiHidden="1" w:unhideWhenUsed="1"/>
     <w:lsdException w:name="annotation subject" w:semiHidden="1" w:unhideWhenUsed="1"/>
     <w:lsdException w:name="No List" w:semiHidden="1" w:unhideWhenUsed="1"/>
     <w:lsdException w:name="Outline List 1" w:semiHidden="1" w:unhideWhenUsed="1"/>
@@ -9236,10 +8649,8 @@
     <w:lsdException w:name="Table Subtle 2" w:semiHidden="1" w:unhideWhenUsed="1"/>
     <w:lsdException w:name="Table Web 1" w:semiHidden="1" w:unhideWhenUsed="1"/>
     <w:lsdException w:name="Table Web 2" w:semiHidden="1" w:unhideWhenUsed="1"/>
-    <w:lsdException w:name="Table Web 3" w:semiHidden="1" w:unhideWhenUsed="1"/>
     <w:lsdException w:name="Balloon Text" w:semiHidden="1" w:unhideWhenUsed="1"/>
     <w:lsdException w:name="Table Grid" w:uiPriority="39"/>
-    <w:lsdException w:name="Table Theme" w:semiHidden="1" w:unhideWhenUsed="1"/>
     <w:lsdException w:name="Placeholder Text" w:semiHidden="1"/>
     <w:lsdException w:name="No Spacing" w:uiPriority="1" w:qFormat="1"/>
     <w:lsdException w:name="Light Shading" w:uiPriority="60"/>
@@ -9455,6 +8866,7 @@
     <w:lsdException w:name="List Table 5 Dark Accent 6" w:uiPriority="50"/>
     <w:lsdException w:name="List Table 6 Colorful Accent 6" w:uiPriority="51"/>
     <w:lsdException w:name="List Table 7 Colorful Accent 6" w:uiPriority="52"/>
+    <w:lsdException w:name="Mention" w:semiHidden="1" w:unhideWhenUsed="1"/>
   </w:latentStyles>
   <w:style w:type="paragraph" w:default="1" w:styleId="Normal">
     <w:name w:val="Normal"/>
@@ -9590,7 +9002,7 @@
       <w:szCs w:val="32"/>
     </w:rPr>
   </w:style>
-  <w:style w:type="paragraph" w:styleId="TtulodeTDC">
+  <w:style w:type="paragraph" w:styleId="TtuloTDC">
     <w:name w:val="TOC Heading"/>
     <w:basedOn w:val="Ttulo1"/>
     <w:next w:val="Normal"/>
@@ -10067,7 +9479,7 @@
 </file>
 
 <file path=customXml/itemProps2.xml><?xml version="1.0" encoding="utf-8"?>
-<ds:datastoreItem xmlns:ds="http://schemas.openxmlformats.org/officeDocument/2006/customXml" ds:itemID="{85E1B577-10EF-486F-978C-3834839F652A}">
+<ds:datastoreItem xmlns:ds="http://schemas.openxmlformats.org/officeDocument/2006/customXml" ds:itemID="{F218468E-9F8A-48A1-AB85-42EF18EF9024}">
   <ds:schemaRefs>
     <ds:schemaRef ds:uri="http://schemas.openxmlformats.org/officeDocument/2006/bibliography"/>
   </ds:schemaRefs>

</xml_diff>